<commit_message>
last couple of comments?
</commit_message>
<xml_diff>
--- a/jfs_submission/paper-pre-submission-revision-2/manuscript.docx
+++ b/jfs_submission/paper-pre-submission-revision-2/manuscript.docx
@@ -1735,6 +1735,10 @@
         <w:spacing w:line="364" w:lineRule="auto"/>
         <w:ind w:left="377" w:right="1530"/>
         <w:jc w:val="both"/>
+        <w:rPr>
+          <w:ins w:id="8" w:author="Heike Hofmann" w:date="2018-10-03T19:27:00Z"/>
+          <w:w w:val="105"/>
+        </w:rPr>
       </w:pPr>
       <w:r>
         <w:rPr>
@@ -2450,6 +2454,78 @@
           <w:t>(12).</w:t>
         </w:r>
       </w:hyperlink>
+    </w:p>
+    <w:p>
+      <w:pPr>
+        <w:pStyle w:val="BodyText"/>
+        <w:spacing w:line="364" w:lineRule="auto"/>
+        <w:ind w:left="377" w:right="1530"/>
+        <w:jc w:val="both"/>
+      </w:pPr>
+      <w:ins w:id="9" w:author="Heike Hofmann" w:date="2018-10-03T19:27:00Z">
+        <w:r>
+          <w:rPr>
+            <w:w w:val="105"/>
+          </w:rPr>
+          <w:t xml:space="preserve">This data forms the basis of </w:t>
+        </w:r>
+      </w:ins>
+      <w:ins w:id="10" w:author="Heike Hofmann" w:date="2018-10-03T19:28:00Z">
+        <w:r>
+          <w:rPr>
+            <w:w w:val="105"/>
+          </w:rPr>
+          <w:t xml:space="preserve">a </w:t>
+        </w:r>
+      </w:ins>
+      <w:ins w:id="11" w:author="Heike Hofmann" w:date="2018-10-03T19:27:00Z">
+        <w:r>
+          <w:rPr>
+            <w:w w:val="105"/>
+          </w:rPr>
+          <w:t xml:space="preserve">statistical </w:t>
+        </w:r>
+      </w:ins>
+      <w:ins w:id="12" w:author="Heike Hofmann" w:date="2018-10-03T19:29:00Z">
+        <w:r>
+          <w:rPr>
+            <w:w w:val="105"/>
+          </w:rPr>
+          <w:t>analysis</w:t>
+        </w:r>
+      </w:ins>
+      <w:ins w:id="13" w:author="Heike Hofmann" w:date="2018-10-03T19:27:00Z">
+        <w:r>
+          <w:rPr>
+            <w:w w:val="105"/>
+          </w:rPr>
+          <w:t xml:space="preserve"> that allow</w:t>
+        </w:r>
+      </w:ins>
+      <w:ins w:id="14" w:author="Heike Hofmann" w:date="2018-10-03T19:30:00Z">
+        <w:r>
+          <w:rPr>
+            <w:w w:val="105"/>
+          </w:rPr>
+          <w:t>s</w:t>
+        </w:r>
+      </w:ins>
+      <w:ins w:id="15" w:author="Heike Hofmann" w:date="2018-10-03T19:27:00Z">
+        <w:r>
+          <w:rPr>
+            <w:w w:val="105"/>
+          </w:rPr>
+          <w:t xml:space="preserve"> us to quantify similarity of markings and </w:t>
+        </w:r>
+      </w:ins>
+      <w:ins w:id="16" w:author="Heike Hofmann" w:date="2018-10-03T19:29:00Z">
+        <w:r>
+          <w:rPr>
+            <w:w w:val="105"/>
+          </w:rPr>
+          <w:t>serves as a basis for error rate calculations.</w:t>
+        </w:r>
+      </w:ins>
     </w:p>
     <w:p>
       <w:pPr>
@@ -2458,19 +2534,21 @@
         <w:ind w:left="377" w:right="1529"/>
         <w:jc w:val="both"/>
       </w:pPr>
-      <w:commentRangeStart w:id="8"/>
-      <w:r>
-        <w:rPr>
-          <w:w w:val="105"/>
-        </w:rPr>
-        <w:t xml:space="preserve">These digitized markings allow the use of statistical methods to quantify the scientific mechanism of comparing markings and serve as basis for an error rate calculation. </w:t>
-      </w:r>
-      <w:commentRangeEnd w:id="8"/>
+      <w:commentRangeStart w:id="17"/>
+      <w:del w:id="18" w:author="Heike Hofmann" w:date="2018-10-03T19:29:00Z">
+        <w:r>
+          <w:rPr>
+            <w:w w:val="105"/>
+          </w:rPr>
+          <w:delText xml:space="preserve">These digitized markings allow the use of statistical methods to quantify the scientific mechanism of comparing markings and serve as basis for an error rate calculation. </w:delText>
+        </w:r>
+      </w:del>
+      <w:commentRangeEnd w:id="17"/>
       <w:r>
         <w:rPr>
           <w:rStyle w:val="CommentReference"/>
         </w:rPr>
-        <w:commentReference w:id="8"/>
+        <w:commentReference w:id="17"/>
       </w:r>
       <w:r>
         <w:rPr>
@@ -3236,7 +3314,7 @@
         </w:rPr>
         <w:t xml:space="preserve">by </w:t>
       </w:r>
-      <w:del w:id="9" w:author="Krishnan, Ganesh [STAT]" w:date="2018-09-20T13:22:00Z">
+      <w:del w:id="19" w:author="Krishnan, Ganesh [STAT]" w:date="2018-09-20T13:22:00Z">
         <w:r>
           <w:rPr>
             <w:w w:val="105"/>
@@ -3244,7 +3322,7 @@
           <w:delText xml:space="preserve">impurities </w:delText>
         </w:r>
       </w:del>
-      <w:ins w:id="10" w:author="Krishnan, Ganesh [STAT]" w:date="2018-09-20T13:22:00Z">
+      <w:ins w:id="20" w:author="Krishnan, Ganesh [STAT]" w:date="2018-09-20T13:22:00Z">
         <w:r>
           <w:rPr>
             <w:w w:val="105"/>
@@ -4954,8 +5032,8 @@
           <w:rFonts w:ascii="Times New Roman" w:hAnsi="Times New Roman" w:cs="Times New Roman"/>
         </w:rPr>
       </w:pPr>
-      <w:bookmarkStart w:id="11" w:name="Methods"/>
-      <w:bookmarkEnd w:id="11"/>
+      <w:bookmarkStart w:id="21" w:name="Methods"/>
+      <w:bookmarkEnd w:id="21"/>
       <w:r>
         <w:rPr>
           <w:rFonts w:ascii="Times New Roman" w:hAnsi="Times New Roman" w:cs="Times New Roman"/>
@@ -4980,8 +5058,8 @@
           <w:rFonts w:ascii="Times New Roman" w:hAnsi="Times New Roman" w:cs="Times New Roman"/>
         </w:rPr>
       </w:pPr>
-      <w:bookmarkStart w:id="12" w:name="Scans_for_land_engraved_areas"/>
-      <w:bookmarkEnd w:id="12"/>
+      <w:bookmarkStart w:id="22" w:name="Scans_for_land_engraved_areas"/>
+      <w:bookmarkEnd w:id="22"/>
       <w:r>
         <w:rPr>
           <w:rFonts w:ascii="Times New Roman" w:hAnsi="Times New Roman" w:cs="Times New Roman"/>
@@ -5201,7 +5279,7 @@
         </w:rPr>
         <w:t xml:space="preserve">Bullet striae are most pronounced at the </w:t>
       </w:r>
-      <w:del w:id="13" w:author="Heike Hofmann" w:date="2018-09-21T15:26:00Z">
+      <w:del w:id="23" w:author="Heike Hofmann" w:date="2018-09-21T15:26:00Z">
         <w:r>
           <w:rPr>
             <w:w w:val="105"/>
@@ -5209,7 +5287,7 @@
           <w:delText>bottom of the</w:delText>
         </w:r>
       </w:del>
-      <w:ins w:id="14" w:author="Heike Hofmann" w:date="2018-09-21T15:26:00Z">
+      <w:ins w:id="24" w:author="Heike Hofmann" w:date="2018-09-21T15:26:00Z">
         <w:r>
           <w:rPr>
             <w:w w:val="105"/>
@@ -5223,7 +5301,7 @@
         </w:rPr>
         <w:t xml:space="preserve"> </w:t>
       </w:r>
-      <w:ins w:id="15" w:author="Heike Hofmann" w:date="2018-09-21T15:28:00Z">
+      <w:ins w:id="25" w:author="Heike Hofmann" w:date="2018-09-21T15:28:00Z">
         <w:r>
           <w:rPr>
             <w:w w:val="105"/>
@@ -5237,7 +5315,7 @@
         </w:rPr>
         <w:t xml:space="preserve">bullet </w:t>
       </w:r>
-      <w:del w:id="16" w:author="Heike Hofmann" w:date="2018-09-21T15:26:00Z">
+      <w:del w:id="26" w:author="Heike Hofmann" w:date="2018-09-21T15:26:00Z">
         <w:r>
           <w:rPr>
             <w:w w:val="105"/>
@@ -5251,7 +5329,7 @@
         </w:rPr>
         <w:t xml:space="preserve">(because the </w:t>
       </w:r>
-      <w:del w:id="17" w:author="Heike Hofmann" w:date="2018-09-21T15:26:00Z">
+      <w:del w:id="27" w:author="Heike Hofmann" w:date="2018-09-21T15:26:00Z">
         <w:r>
           <w:rPr>
             <w:w w:val="105"/>
@@ -5259,7 +5337,7 @@
           <w:delText xml:space="preserve">heel </w:delText>
         </w:r>
       </w:del>
-      <w:ins w:id="18" w:author="Heike Hofmann" w:date="2018-09-21T15:26:00Z">
+      <w:ins w:id="28" w:author="Heike Hofmann" w:date="2018-09-21T15:26:00Z">
         <w:r>
           <w:rPr>
             <w:w w:val="105"/>
@@ -5273,7 +5351,7 @@
           <w:t xml:space="preserve"> </w:t>
         </w:r>
       </w:ins>
-      <w:ins w:id="19" w:author="Krishnan, Ganesh [STAT]" w:date="2018-09-20T13:23:00Z">
+      <w:ins w:id="29" w:author="Krishnan, Ganesh [STAT]" w:date="2018-09-20T13:23:00Z">
         <w:r>
           <w:rPr>
             <w:w w:val="105"/>
@@ -5287,7 +5365,7 @@
         </w:rPr>
         <w:t xml:space="preserve">has the most contact with the </w:t>
       </w:r>
-      <w:del w:id="20" w:author="Krishnan, Ganesh [STAT]" w:date="2018-09-20T13:23:00Z">
+      <w:del w:id="30" w:author="Krishnan, Ganesh [STAT]" w:date="2018-09-20T13:23:00Z">
         <w:r>
           <w:rPr>
             <w:w w:val="105"/>
@@ -5295,8 +5373,8 @@
           <w:delText xml:space="preserve">insides </w:delText>
         </w:r>
       </w:del>
-      <w:ins w:id="21" w:author="Krishnan, Ganesh [STAT]" w:date="2018-09-20T13:23:00Z">
-        <w:del w:id="22" w:author="Heike Hofmann" w:date="2018-09-21T15:28:00Z">
+      <w:ins w:id="31" w:author="Krishnan, Ganesh [STAT]" w:date="2018-09-20T13:23:00Z">
+        <w:del w:id="32" w:author="Heike Hofmann" w:date="2018-09-21T15:28:00Z">
           <w:r>
             <w:rPr>
               <w:w w:val="105"/>
@@ -5305,7 +5383,7 @@
           </w:r>
         </w:del>
       </w:ins>
-      <w:ins w:id="23" w:author="Heike Hofmann" w:date="2018-09-21T15:28:00Z">
+      <w:ins w:id="33" w:author="Heike Hofmann" w:date="2018-09-21T15:28:00Z">
         <w:r>
           <w:rPr>
             <w:w w:val="105"/>
@@ -5313,8 +5391,8 @@
           <w:t>inside of</w:t>
         </w:r>
       </w:ins>
-      <w:ins w:id="24" w:author="Krishnan, Ganesh [STAT]" w:date="2018-09-20T13:23:00Z">
-        <w:del w:id="25" w:author="Heike Hofmann" w:date="2018-09-21T15:28:00Z">
+      <w:ins w:id="34" w:author="Krishnan, Ganesh [STAT]" w:date="2018-09-20T13:23:00Z">
+        <w:del w:id="35" w:author="Heike Hofmann" w:date="2018-09-21T15:28:00Z">
           <w:r>
             <w:rPr>
               <w:w w:val="105"/>
@@ -5323,7 +5401,7 @@
           </w:r>
         </w:del>
       </w:ins>
-      <w:del w:id="26" w:author="Heike Hofmann" w:date="2018-09-21T15:28:00Z">
+      <w:del w:id="36" w:author="Heike Hofmann" w:date="2018-09-21T15:28:00Z">
         <w:r>
           <w:rPr>
             <w:w w:val="105"/>
@@ -5331,7 +5409,7 @@
           <w:delText xml:space="preserve">of </w:delText>
         </w:r>
       </w:del>
-      <w:ins w:id="27" w:author="Heike Hofmann" w:date="2018-09-21T15:28:00Z">
+      <w:ins w:id="37" w:author="Heike Hofmann" w:date="2018-09-21T15:28:00Z">
         <w:r>
           <w:rPr>
             <w:w w:val="105"/>
@@ -5370,7 +5448,7 @@
         </w:rPr>
         <w:t xml:space="preserve">the break off due to friction effects between barrel and the bullet. An optimal cross section is chosen orthogonally to the striae, close to the </w:t>
       </w:r>
-      <w:del w:id="28" w:author="Heike Hofmann" w:date="2018-09-21T15:27:00Z">
+      <w:del w:id="38" w:author="Heike Hofmann" w:date="2018-09-21T15:27:00Z">
         <w:r>
           <w:rPr>
             <w:w w:val="105"/>
@@ -5378,7 +5456,7 @@
           <w:delText xml:space="preserve">heel </w:delText>
         </w:r>
       </w:del>
-      <w:ins w:id="29" w:author="Heike Hofmann" w:date="2018-09-21T15:27:00Z">
+      <w:ins w:id="39" w:author="Heike Hofmann" w:date="2018-09-21T15:27:00Z">
         <w:r>
           <w:rPr>
             <w:w w:val="105"/>
@@ -5526,12 +5604,12 @@
         <w:ind w:left="377"/>
         <w:jc w:val="both"/>
       </w:pPr>
-      <w:del w:id="30" w:author="Krishnan, Ganesh [STAT]" w:date="2018-09-20T14:07:00Z">
+      <w:del w:id="40" w:author="Krishnan, Ganesh [STAT]" w:date="2018-09-20T14:07:00Z">
         <w:r>
           <w:delText>From profiles bullet</w:delText>
         </w:r>
       </w:del>
-      <w:ins w:id="31" w:author="Krishnan, Ganesh [STAT]" w:date="2018-09-20T14:07:00Z">
+      <w:ins w:id="41" w:author="Krishnan, Ganesh [STAT]" w:date="2018-09-20T14:07:00Z">
         <w:r>
           <w:t>Bullet</w:t>
         </w:r>
@@ -5558,7 +5636,7 @@
       <w:r>
         <w:t xml:space="preserve">are extracted </w:t>
       </w:r>
-      <w:ins w:id="32" w:author="Krishnan, Ganesh [STAT]" w:date="2018-09-20T14:07:00Z">
+      <w:ins w:id="42" w:author="Krishnan, Ganesh [STAT]" w:date="2018-09-20T14:07:00Z">
         <w:r>
           <w:t xml:space="preserve">from </w:t>
         </w:r>
@@ -5576,12 +5654,12 @@
       <w:r>
         <w:t xml:space="preserve">as residuals of a </w:t>
       </w:r>
-      <w:del w:id="33" w:author="Krishnan, Ganesh [STAT]" w:date="2018-09-20T13:25:00Z">
+      <w:del w:id="43" w:author="Krishnan, Ganesh [STAT]" w:date="2018-09-20T13:25:00Z">
         <w:r>
           <w:delText xml:space="preserve">loess </w:delText>
         </w:r>
       </w:del>
-      <w:ins w:id="34" w:author="Krishnan, Ganesh [STAT]" w:date="2018-09-20T13:25:00Z">
+      <w:ins w:id="44" w:author="Krishnan, Ganesh [STAT]" w:date="2018-09-20T13:25:00Z">
         <w:r>
           <w:t>LOESS</w:t>
         </w:r>
@@ -5592,16 +5670,16 @@
       <w:r>
         <w:t xml:space="preserve">fit </w:t>
       </w:r>
-      <w:commentRangeStart w:id="35"/>
+      <w:commentRangeStart w:id="45"/>
       <w:r>
         <w:t>or</w:t>
       </w:r>
-      <w:commentRangeEnd w:id="35"/>
+      <w:commentRangeEnd w:id="45"/>
       <w:r>
         <w:rPr>
           <w:rStyle w:val="CommentReference"/>
         </w:rPr>
-        <w:commentReference w:id="35"/>
+        <w:commentReference w:id="45"/>
       </w:r>
       <w:r>
         <w:t xml:space="preserve"> Gaussian</w:t>
@@ -6288,7 +6366,35 @@
         <w:rPr>
           <w:w w:val="105"/>
         </w:rPr>
-        <w:t>data poses the main challenge in adapting the</w:t>
+        <w:t xml:space="preserve">data </w:t>
+      </w:r>
+      <w:ins w:id="46" w:author="Heike Hofmann" w:date="2018-10-03T19:36:00Z">
+        <w:r>
+          <w:rPr>
+            <w:w w:val="105"/>
+          </w:rPr>
+          <w:t xml:space="preserve">might </w:t>
+        </w:r>
+      </w:ins>
+      <w:r>
+        <w:rPr>
+          <w:w w:val="105"/>
+        </w:rPr>
+        <w:t>pose</w:t>
+      </w:r>
+      <w:del w:id="47" w:author="Heike Hofmann" w:date="2018-10-03T19:36:00Z">
+        <w:r>
+          <w:rPr>
+            <w:w w:val="105"/>
+          </w:rPr>
+          <w:delText>s</w:delText>
+        </w:r>
+      </w:del>
+      <w:r>
+        <w:rPr>
+          <w:w w:val="105"/>
+        </w:rPr>
+        <w:t xml:space="preserve"> the main challenge in adapting the</w:t>
       </w:r>
       <w:r>
         <w:rPr>
@@ -6416,11 +6522,41 @@
         </w:rPr>
         <w:t xml:space="preserve"> </w:t>
       </w:r>
-      <w:r>
-        <w:rPr>
-          <w:w w:val="105"/>
-        </w:rPr>
-        <w:t>resulting</w:t>
+      <w:del w:id="48" w:author="Heike Hofmann" w:date="2018-10-03T19:41:00Z">
+        <w:r>
+          <w:rPr>
+            <w:w w:val="105"/>
+          </w:rPr>
+          <w:delText>resulting</w:delText>
+        </w:r>
+        <w:r>
+          <w:rPr>
+            <w:spacing w:val="10"/>
+            <w:w w:val="105"/>
+          </w:rPr>
+          <w:delText xml:space="preserve"> </w:delText>
+        </w:r>
+      </w:del>
+      <w:ins w:id="49" w:author="Heike Hofmann" w:date="2018-10-03T19:41:00Z">
+        <w:r>
+          <w:rPr>
+            <w:w w:val="105"/>
+          </w:rPr>
+          <w:t>potential</w:t>
+        </w:r>
+        <w:r>
+          <w:rPr>
+            <w:spacing w:val="10"/>
+            <w:w w:val="105"/>
+          </w:rPr>
+          <w:t xml:space="preserve"> </w:t>
+        </w:r>
+      </w:ins>
+      <w:r>
+        <w:rPr>
+          <w:w w:val="105"/>
+        </w:rPr>
+        <w:t>loss</w:t>
       </w:r>
       <w:r>
         <w:rPr>
@@ -6433,7 +6569,7 @@
         <w:rPr>
           <w:w w:val="105"/>
         </w:rPr>
-        <w:t>loss</w:t>
+        <w:t>in</w:t>
       </w:r>
       <w:r>
         <w:rPr>
@@ -6442,20 +6578,7 @@
         </w:rPr>
         <w:t xml:space="preserve"> </w:t>
       </w:r>
-      <w:r>
-        <w:rPr>
-          <w:w w:val="105"/>
-        </w:rPr>
-        <w:t>in</w:t>
-      </w:r>
-      <w:r>
-        <w:rPr>
-          <w:spacing w:val="10"/>
-          <w:w w:val="105"/>
-        </w:rPr>
-        <w:t xml:space="preserve"> </w:t>
-      </w:r>
-      <w:ins w:id="36" w:author="Krishnan, Ganesh [STAT]" w:date="2018-09-20T13:27:00Z">
+      <w:ins w:id="50" w:author="Krishnan, Ganesh [STAT]" w:date="2018-09-20T13:27:00Z">
         <w:r>
           <w:rPr>
             <w:spacing w:val="10"/>
@@ -6470,6 +6593,32 @@
         </w:rPr>
         <w:t>power.</w:t>
       </w:r>
+      <w:ins w:id="51" w:author="Heike Hofmann" w:date="2018-10-03T19:41:00Z">
+        <w:r>
+          <w:rPr>
+            <w:w w:val="105"/>
+          </w:rPr>
+          <w:t xml:space="preserve"> This is the main question that we want to </w:t>
+        </w:r>
+      </w:ins>
+      <w:ins w:id="52" w:author="Heike Hofmann" w:date="2018-10-03T19:42:00Z">
+        <w:r>
+          <w:rPr>
+            <w:w w:val="105"/>
+          </w:rPr>
+          <w:t>investigate</w:t>
+        </w:r>
+      </w:ins>
+      <w:bookmarkStart w:id="53" w:name="_GoBack"/>
+      <w:bookmarkEnd w:id="53"/>
+      <w:ins w:id="54" w:author="Heike Hofmann" w:date="2018-10-03T19:41:00Z">
+        <w:r>
+          <w:rPr>
+            <w:w w:val="105"/>
+          </w:rPr>
+          <w:t xml:space="preserve"> with our case study.</w:t>
+        </w:r>
+      </w:ins>
     </w:p>
     <w:p>
       <w:pPr>
@@ -6488,8 +6637,8 @@
           <w:rFonts w:ascii="Times New Roman" w:hAnsi="Times New Roman" w:cs="Times New Roman"/>
         </w:rPr>
       </w:pPr>
-      <w:bookmarkStart w:id="37" w:name="The_Chumbley_Score_Test"/>
-      <w:bookmarkEnd w:id="37"/>
+      <w:bookmarkStart w:id="55" w:name="The_Chumbley_Score_Test"/>
+      <w:bookmarkEnd w:id="55"/>
       <w:r>
         <w:rPr>
           <w:rFonts w:ascii="Times New Roman" w:hAnsi="Times New Roman" w:cs="Times New Roman"/>
@@ -7229,6 +7378,10 @@
         <w:spacing w:before="39" w:line="364" w:lineRule="auto"/>
         <w:ind w:left="377" w:right="1530"/>
         <w:jc w:val="both"/>
+        <w:rPr>
+          <w:ins w:id="56" w:author="Heike Hofmann" w:date="2018-10-03T18:58:00Z"/>
+          <w:w w:val="105"/>
+        </w:rPr>
       </w:pPr>
       <w:r>
         <w:rPr>
@@ -7501,6 +7654,134 @@
         </w:rPr>
         <w:t>(right).</w:t>
       </w:r>
+    </w:p>
+    <w:p>
+      <w:pPr>
+        <w:pStyle w:val="BodyText"/>
+        <w:spacing w:before="39" w:line="364" w:lineRule="auto"/>
+        <w:ind w:left="377" w:right="1530"/>
+        <w:jc w:val="both"/>
+      </w:pPr>
+      <w:ins w:id="57" w:author="Heike Hofmann" w:date="2018-10-03T19:05:00Z">
+        <w:r>
+          <w:rPr>
+            <w:w w:val="105"/>
+          </w:rPr>
+          <w:t xml:space="preserve">The implementation of the </w:t>
+        </w:r>
+        <w:proofErr w:type="spellStart"/>
+        <w:r>
+          <w:rPr>
+            <w:w w:val="105"/>
+          </w:rPr>
+          <w:t>Chumbley</w:t>
+        </w:r>
+        <w:proofErr w:type="spellEnd"/>
+        <w:r>
+          <w:rPr>
+            <w:w w:val="105"/>
+          </w:rPr>
+          <w:t xml:space="preserve"> score in </w:t>
+        </w:r>
+        <w:proofErr w:type="spellStart"/>
+        <w:r>
+          <w:rPr>
+            <w:w w:val="105"/>
+          </w:rPr>
+          <w:t>Hadler</w:t>
+        </w:r>
+        <w:proofErr w:type="spellEnd"/>
+        <w:r>
+          <w:rPr>
+            <w:w w:val="105"/>
+          </w:rPr>
+          <w:t xml:space="preserve"> and Morris (1) uses a normalization step before going into </w:t>
+        </w:r>
+      </w:ins>
+      <w:ins w:id="58" w:author="Heike Hofmann" w:date="2018-10-03T19:06:00Z">
+        <w:r>
+          <w:rPr>
+            <w:w w:val="105"/>
+          </w:rPr>
+          <w:t xml:space="preserve">the optimization and validation step described below. Normalization is done by using </w:t>
+        </w:r>
+        <w:proofErr w:type="gramStart"/>
+        <w:r>
+          <w:rPr>
+            <w:w w:val="105"/>
+          </w:rPr>
+          <w:t>a</w:t>
+        </w:r>
+        <w:proofErr w:type="gramEnd"/>
+        <w:r>
+          <w:rPr>
+            <w:w w:val="105"/>
+          </w:rPr>
+          <w:t xml:space="preserve"> s LOWESS smooth to reduce </w:t>
+        </w:r>
+        <w:r>
+          <w:rPr>
+            <w:w w:val="105"/>
+          </w:rPr>
+          <w:t>extraneous structure in the markings, su</w:t>
+        </w:r>
+      </w:ins>
+      <w:ins w:id="59" w:author="Heike Hofmann" w:date="2018-10-03T19:07:00Z">
+        <w:r>
+          <w:rPr>
+            <w:w w:val="105"/>
+          </w:rPr>
+          <w:t xml:space="preserve">ch as a drift, or </w:t>
+        </w:r>
+      </w:ins>
+      <w:ins w:id="60" w:author="Heike Hofmann" w:date="2018-10-03T19:10:00Z">
+        <w:r>
+          <w:rPr>
+            <w:w w:val="105"/>
+          </w:rPr>
+          <w:t>spatial trends</w:t>
+        </w:r>
+      </w:ins>
+      <w:ins w:id="61" w:author="Heike Hofmann" w:date="2018-10-03T19:07:00Z">
+        <w:r>
+          <w:rPr>
+            <w:w w:val="105"/>
+          </w:rPr>
+          <w:t xml:space="preserve"> introduced during the barreling. To a degree, this normalization can also be used to address problems stemming from sub-class characteristics, i.e. markings in a pattern that are not unique to a single barrel but shared across a group of barrels </w:t>
+        </w:r>
+      </w:ins>
+      <w:ins w:id="62" w:author="Heike Hofmann" w:date="2018-10-03T19:09:00Z">
+        <w:r>
+          <w:rPr>
+            <w:w w:val="105"/>
+          </w:rPr>
+          <w:t>introduced</w:t>
+        </w:r>
+      </w:ins>
+      <w:ins w:id="63" w:author="Heike Hofmann" w:date="2018-10-03T19:07:00Z">
+        <w:r>
+          <w:rPr>
+            <w:w w:val="105"/>
+          </w:rPr>
+          <w:t xml:space="preserve"> </w:t>
+        </w:r>
+      </w:ins>
+      <w:ins w:id="64" w:author="Heike Hofmann" w:date="2018-10-03T19:09:00Z">
+        <w:r>
+          <w:rPr>
+            <w:w w:val="105"/>
+          </w:rPr>
+          <w:t xml:space="preserve">by specifics in </w:t>
+        </w:r>
+      </w:ins>
+      <w:ins w:id="65" w:author="Heike Hofmann" w:date="2018-10-03T19:07:00Z">
+        <w:r>
+          <w:rPr>
+            <w:w w:val="105"/>
+          </w:rPr>
+          <w:t xml:space="preserve">the manufacturing process. </w:t>
+        </w:r>
+      </w:ins>
     </w:p>
     <w:p>
       <w:pPr>
@@ -7516,7 +7797,53 @@
         <w:rPr>
           <w:w w:val="105"/>
         </w:rPr>
-        <w:t xml:space="preserve">After removing sub-class structure, the </w:t>
+        <w:t>After</w:t>
+      </w:r>
+      <w:ins w:id="66" w:author="Heike Hofmann" w:date="2018-10-03T18:52:00Z">
+        <w:r>
+          <w:rPr>
+            <w:w w:val="105"/>
+          </w:rPr>
+          <w:t xml:space="preserve"> normalizing </w:t>
+        </w:r>
+      </w:ins>
+      <w:ins w:id="67" w:author="Heike Hofmann" w:date="2018-10-03T19:17:00Z">
+        <w:r>
+          <w:rPr>
+            <w:w w:val="105"/>
+          </w:rPr>
+          <w:t>profiles</w:t>
+        </w:r>
+      </w:ins>
+      <w:del w:id="68" w:author="Heike Hofmann" w:date="2018-10-03T19:10:00Z">
+        <w:r>
+          <w:rPr>
+            <w:w w:val="105"/>
+          </w:rPr>
+          <w:delText xml:space="preserve"> removing </w:delText>
+        </w:r>
+      </w:del>
+      <w:del w:id="69" w:author="Heike Hofmann" w:date="2018-10-03T18:52:00Z">
+        <w:r>
+          <w:rPr>
+            <w:w w:val="105"/>
+          </w:rPr>
+          <w:delText xml:space="preserve">sub-class </w:delText>
+        </w:r>
+      </w:del>
+      <w:del w:id="70" w:author="Heike Hofmann" w:date="2018-10-03T19:10:00Z">
+        <w:r>
+          <w:rPr>
+            <w:w w:val="105"/>
+          </w:rPr>
+          <w:delText>structure</w:delText>
+        </w:r>
+      </w:del>
+      <w:r>
+        <w:rPr>
+          <w:w w:val="105"/>
+        </w:rPr>
+        <w:t xml:space="preserve">, the </w:t>
       </w:r>
       <w:proofErr w:type="spellStart"/>
       <w:r>
@@ -7560,6 +7887,7 @@
         </w:rPr>
         <w:t xml:space="preserve">the correlation between </w:t>
       </w:r>
+      <w:proofErr w:type="gramStart"/>
       <w:r>
         <w:rPr>
           <w:i/>
@@ -7573,6 +7901,7 @@
         </w:rPr>
         <w:t>(</w:t>
       </w:r>
+      <w:proofErr w:type="gramEnd"/>
       <w:r>
         <w:rPr>
           <w:i/>
@@ -9068,79 +9397,113 @@
         </w:rPr>
         <w:t xml:space="preserve"> </w:t>
       </w:r>
-      <w:r>
-        <w:rPr>
-          <w:w w:val="102"/>
-        </w:rPr>
-        <w:t>Once</w:t>
-      </w:r>
-      <w:r>
-        <w:rPr>
-          <w:spacing w:val="18"/>
-        </w:rPr>
-        <w:t xml:space="preserve"> </w:t>
-      </w:r>
+      <w:del w:id="71" w:author="Heike Hofmann" w:date="2018-10-03T19:12:00Z">
+        <w:r>
+          <w:rPr>
+            <w:w w:val="102"/>
+          </w:rPr>
+          <w:delText>Once</w:delText>
+        </w:r>
+        <w:r>
+          <w:rPr>
+            <w:spacing w:val="18"/>
+          </w:rPr>
+          <w:delText xml:space="preserve"> </w:delText>
+        </w:r>
+        <w:r>
+          <w:rPr>
+            <w:w w:val="104"/>
+          </w:rPr>
+          <w:delText>(sub-)class</w:delText>
+        </w:r>
+        <w:r>
+          <w:rPr>
+            <w:spacing w:val="18"/>
+          </w:rPr>
+          <w:delText xml:space="preserve"> </w:delText>
+        </w:r>
+        <w:r>
+          <w:rPr>
+            <w:spacing w:val="-7"/>
+            <w:w w:val="97"/>
+          </w:rPr>
+          <w:delText>c</w:delText>
+        </w:r>
+        <w:r>
+          <w:rPr>
+            <w:w w:val="106"/>
+          </w:rPr>
+          <w:delText>haracteristics</w:delText>
+        </w:r>
+      </w:del>
+      <w:ins w:id="72" w:author="Heike Hofmann" w:date="2018-10-03T19:12:00Z">
+        <w:r>
+          <w:rPr>
+            <w:w w:val="102"/>
+          </w:rPr>
+          <w:t xml:space="preserve">After </w:t>
+        </w:r>
+      </w:ins>
+      <w:ins w:id="73" w:author="Heike Hofmann" w:date="2018-10-03T19:16:00Z">
+        <w:r>
+          <w:rPr>
+            <w:w w:val="102"/>
+          </w:rPr>
+          <w:t>profiles</w:t>
+        </w:r>
+      </w:ins>
+      <w:ins w:id="74" w:author="Heike Hofmann" w:date="2018-10-03T19:12:00Z">
+        <w:r>
+          <w:rPr>
+            <w:w w:val="102"/>
+          </w:rPr>
+          <w:t xml:space="preserve"> are normalized</w:t>
+        </w:r>
+      </w:ins>
+      <w:del w:id="75" w:author="Heike Hofmann" w:date="2018-10-03T19:14:00Z">
+        <w:r>
+          <w:rPr>
+            <w:spacing w:val="18"/>
+          </w:rPr>
+          <w:delText xml:space="preserve"> </w:delText>
+        </w:r>
+        <w:r>
+          <w:rPr>
+            <w:w w:val="106"/>
+          </w:rPr>
+          <w:delText>are</w:delText>
+        </w:r>
+        <w:r>
+          <w:rPr>
+            <w:spacing w:val="18"/>
+          </w:rPr>
+          <w:delText xml:space="preserve"> </w:delText>
+        </w:r>
+        <w:r>
+          <w:rPr>
+            <w:w w:val="102"/>
+          </w:rPr>
+          <w:delText>rem</w:delText>
+        </w:r>
+        <w:r>
+          <w:rPr>
+            <w:spacing w:val="-7"/>
+            <w:w w:val="102"/>
+          </w:rPr>
+          <w:delText>ov</w:delText>
+        </w:r>
+        <w:r>
+          <w:rPr>
+            <w:w w:val="104"/>
+          </w:rPr>
+          <w:delText>ed</w:delText>
+        </w:r>
+      </w:del>
       <w:r>
         <w:rPr>
           <w:w w:val="104"/>
         </w:rPr>
-        <w:t>(sub-)class</w:t>
-      </w:r>
-      <w:r>
-        <w:rPr>
-          <w:spacing w:val="18"/>
-        </w:rPr>
-        <w:t xml:space="preserve"> </w:t>
-      </w:r>
-      <w:r>
-        <w:rPr>
-          <w:spacing w:val="-7"/>
-          <w:w w:val="97"/>
-        </w:rPr>
-        <w:t>c</w:t>
-      </w:r>
-      <w:r>
-        <w:rPr>
-          <w:w w:val="106"/>
-        </w:rPr>
-        <w:t>haracteristics</w:t>
-      </w:r>
-      <w:r>
-        <w:rPr>
-          <w:spacing w:val="18"/>
-        </w:rPr>
-        <w:t xml:space="preserve"> </w:t>
-      </w:r>
-      <w:r>
-        <w:rPr>
-          <w:w w:val="106"/>
-        </w:rPr>
-        <w:t>are</w:t>
-      </w:r>
-      <w:r>
-        <w:rPr>
-          <w:spacing w:val="18"/>
-        </w:rPr>
-        <w:t xml:space="preserve"> </w:t>
-      </w:r>
-      <w:r>
-        <w:rPr>
-          <w:w w:val="102"/>
-        </w:rPr>
-        <w:t>rem</w:t>
-      </w:r>
-      <w:r>
-        <w:rPr>
-          <w:spacing w:val="-7"/>
-          <w:w w:val="102"/>
-        </w:rPr>
-        <w:t>ov</w:t>
-      </w:r>
-      <w:r>
-        <w:rPr>
-          <w:w w:val="104"/>
-        </w:rPr>
-        <w:t>ed,</w:t>
+        <w:t>,</w:t>
       </w:r>
       <w:r>
         <w:rPr>
@@ -10391,7 +10754,7 @@
         </w:rPr>
         <w:t xml:space="preserve"> as all pairs </w:t>
       </w:r>
-      <w:bookmarkStart w:id="38" w:name="_Hlk522604876"/>
+      <w:bookmarkStart w:id="76" w:name="_Hlk522604876"/>
       <m:oMath>
         <m:d>
           <m:dPr>
@@ -10529,7 +10892,7 @@
         </m:d>
       </m:oMath>
     </w:p>
-    <w:bookmarkEnd w:id="38"/>
+    <w:bookmarkEnd w:id="76"/>
     <w:p>
       <w:pPr>
         <w:pStyle w:val="BodyText"/>
@@ -10920,7 +11283,7 @@
         </w:rPr>
         <w:t xml:space="preserve">where both </w:t>
       </w:r>
-      <w:bookmarkStart w:id="39" w:name="_Hlk522607969"/>
+      <w:bookmarkStart w:id="77" w:name="_Hlk522607969"/>
       <m:oMath>
         <m:sSubSup>
           <m:sSubSupPr>
@@ -10989,7 +11352,7 @@
           </w:rPr>
           <m:t xml:space="preserve"> </m:t>
         </m:r>
-        <w:bookmarkEnd w:id="39"/>
+        <w:bookmarkEnd w:id="77"/>
         <m:r>
           <m:rPr>
             <m:sty m:val="p"/>
@@ -11092,6 +11455,7 @@
           <w:spacing w:val="-7"/>
           <w:w w:val="105"/>
         </w:rPr>
+        <w:lastRenderedPageBreak/>
         <w:t xml:space="preserve">For </w:t>
       </w:r>
       <w:r>
@@ -12118,8 +12482,8 @@
           <w:rFonts w:ascii="Times New Roman" w:hAnsi="Times New Roman" w:cs="Times New Roman"/>
         </w:rPr>
       </w:pPr>
-      <w:bookmarkStart w:id="40" w:name="A_problem_with_failed_tests"/>
-      <w:bookmarkEnd w:id="40"/>
+      <w:bookmarkStart w:id="78" w:name="A_problem_with_failed_tests"/>
+      <w:bookmarkEnd w:id="78"/>
       <w:r>
         <w:rPr>
           <w:rFonts w:ascii="Times New Roman" w:hAnsi="Times New Roman" w:cs="Times New Roman"/>
@@ -12331,7 +12695,7 @@
         <w:lastRenderedPageBreak/>
         <w:t>The number of same-shift pairs will be zero, if the optimal locations</w:t>
       </w:r>
-      <w:bookmarkStart w:id="41" w:name="_Hlk522619626"/>
+      <w:bookmarkStart w:id="79" w:name="_Hlk522619626"/>
       <w:r>
         <w:rPr>
           <w:w w:val="105"/>
@@ -12398,7 +12762,7 @@
         </w:rPr>
         <w:t xml:space="preserve">  </w:t>
       </w:r>
-      <w:bookmarkEnd w:id="41"/>
+      <w:bookmarkEnd w:id="79"/>
       <w:r>
         <w:rPr>
           <w:w w:val="105"/>
@@ -13788,25 +14152,69 @@
         </w:rPr>
         <w:t xml:space="preserve">While we can </w:t>
       </w:r>
-      <w:commentRangeStart w:id="42"/>
-      <w:r>
-        <w:rPr>
-          <w:w w:val="105"/>
-        </w:rPr>
-        <w:t xml:space="preserve">assume that once (sub-)class characteristics </w:t>
-      </w:r>
-      <w:commentRangeEnd w:id="42"/>
-      <w:r>
-        <w:rPr>
-          <w:rStyle w:val="CommentReference"/>
-        </w:rPr>
-        <w:commentReference w:id="42"/>
-      </w:r>
-      <w:r>
-        <w:rPr>
-          <w:w w:val="105"/>
-        </w:rPr>
-        <w:t>are removed, optimal locations</w:t>
+      <w:commentRangeStart w:id="80"/>
+      <w:r>
+        <w:rPr>
+          <w:w w:val="105"/>
+        </w:rPr>
+        <w:t xml:space="preserve">assume </w:t>
+      </w:r>
+      <w:ins w:id="81" w:author="Heike Hofmann" w:date="2018-10-03T19:15:00Z">
+        <w:r>
+          <w:rPr>
+            <w:w w:val="105"/>
+          </w:rPr>
+          <w:t xml:space="preserve">for normalized </w:t>
+        </w:r>
+      </w:ins>
+      <w:ins w:id="82" w:author="Heike Hofmann" w:date="2018-10-03T19:16:00Z">
+        <w:r>
+          <w:rPr>
+            <w:w w:val="105"/>
+          </w:rPr>
+          <w:t>profiles</w:t>
+        </w:r>
+      </w:ins>
+      <w:ins w:id="83" w:author="Heike Hofmann" w:date="2018-10-03T19:15:00Z">
+        <w:r>
+          <w:rPr>
+            <w:w w:val="105"/>
+          </w:rPr>
+          <w:t xml:space="preserve">, </w:t>
+        </w:r>
+      </w:ins>
+      <w:r>
+        <w:rPr>
+          <w:w w:val="105"/>
+        </w:rPr>
+        <w:t>that</w:t>
+      </w:r>
+      <w:del w:id="84" w:author="Heike Hofmann" w:date="2018-10-03T19:15:00Z">
+        <w:r>
+          <w:rPr>
+            <w:w w:val="105"/>
+          </w:rPr>
+          <w:delText xml:space="preserve"> once (sub-)class characteristics </w:delText>
+        </w:r>
+        <w:commentRangeEnd w:id="80"/>
+        <w:r>
+          <w:rPr>
+            <w:rStyle w:val="CommentReference"/>
+          </w:rPr>
+          <w:commentReference w:id="80"/>
+        </w:r>
+        <w:r>
+          <w:rPr>
+            <w:w w:val="105"/>
+          </w:rPr>
+          <w:delText>are removed,</w:delText>
+        </w:r>
+      </w:del>
+      <w:r>
+        <w:rPr>
+          <w:w w:val="105"/>
+        </w:rPr>
+        <w:t xml:space="preserve"> optimal locations</w:t>
       </w:r>
       <w:r>
         <w:rPr>
@@ -13857,8 +14265,16 @@
         <w:rPr>
           <w:w w:val="110"/>
         </w:rPr>
-        <w:t xml:space="preserve">are uniformly distributed across the length of the profile, we cannot assume that  </w:t>
-      </w:r>
+        <w:t xml:space="preserve">are uniformly distributed across the length of the profile, we cannot assume </w:t>
+      </w:r>
+      <w:proofErr w:type="gramStart"/>
+      <w:r>
+        <w:rPr>
+          <w:w w:val="110"/>
+        </w:rPr>
+        <w:t xml:space="preserve">that  </w:t>
+      </w:r>
+      <w:proofErr w:type="gramEnd"/>
       <m:oMath>
         <m:sSubSup>
           <m:sSubSupPr>
@@ -15565,8 +15981,8 @@
           <w:rFonts w:ascii="Times New Roman" w:hAnsi="Times New Roman" w:cs="Times New Roman"/>
         </w:rPr>
       </w:pPr>
-      <w:bookmarkStart w:id="43" w:name="A_modified_approach"/>
-      <w:bookmarkEnd w:id="43"/>
+      <w:bookmarkStart w:id="85" w:name="A_modified_approach"/>
+      <w:bookmarkEnd w:id="85"/>
       <w:r>
         <w:rPr>
           <w:rFonts w:ascii="Times New Roman" w:hAnsi="Times New Roman" w:cs="Times New Roman"/>
@@ -16116,7 +16532,7 @@
         </w:rPr>
         <w:t xml:space="preserve"> </w:t>
       </w:r>
-      <w:bookmarkStart w:id="44" w:name="_Hlk522624174"/>
+      <w:bookmarkStart w:id="86" w:name="_Hlk522624174"/>
       <m:oMath>
         <m:sSubSup>
           <m:sSubSupPr>
@@ -16335,7 +16751,7 @@
         </m:sSubSup>
       </m:oMath>
     </w:p>
-    <w:bookmarkEnd w:id="44"/>
+    <w:bookmarkEnd w:id="86"/>
     <w:p>
       <w:pPr>
         <w:spacing w:line="197" w:lineRule="exact"/>
@@ -16707,7 +17123,7 @@
                     </m:ctrlPr>
                   </m:dPr>
                   <m:e>
-                    <w:ins w:id="45" w:author="Krishnan, Ganesh [STAT]" w:date="2018-09-20T13:37:00Z">
+                    <w:ins w:id="87" w:author="Krishnan, Ganesh [STAT]" w:date="2018-09-20T13:37:00Z">
                       <m:r>
                         <w:rPr>
                           <w:rFonts w:ascii="Cambria Math" w:eastAsiaTheme="minorEastAsia" w:hAnsi="Cambria Math"/>
@@ -16715,7 +17131,7 @@
                         <m:t>2</m:t>
                       </m:r>
                     </w:ins>
-                    <w:del w:id="46" w:author="Krishnan, Ganesh [STAT]" w:date="2018-09-20T13:37:00Z">
+                    <w:del w:id="88" w:author="Krishnan, Ganesh [STAT]" w:date="2018-09-20T13:37:00Z">
                       <m:r>
                         <w:rPr>
                           <w:rFonts w:ascii="Cambria Math" w:eastAsiaTheme="minorEastAsia" w:hAnsi="Cambria Math"/>
@@ -17209,7 +17625,7 @@
         </w:rPr>
         <w:t xml:space="preserve">Note that in all of the following land-to-land comparisons only lands are compared that are suitable for a comparison, i.e. a signature can be extracted from the scan. In particular, lands which exhibited </w:t>
       </w:r>
-      <w:ins w:id="47" w:author="Krishnan, Ganesh [STAT]" w:date="2018-09-20T13:30:00Z">
+      <w:ins w:id="89" w:author="Krishnan, Ganesh [STAT]" w:date="2018-09-20T13:30:00Z">
         <w:r>
           <w:rPr>
             <w:w w:val="105"/>
@@ -17223,7 +17639,7 @@
         </w:rPr>
         <w:t>tank rash</w:t>
       </w:r>
-      <w:ins w:id="48" w:author="Krishnan, Ganesh [STAT]" w:date="2018-09-20T13:30:00Z">
+      <w:ins w:id="90" w:author="Krishnan, Ganesh [STAT]" w:date="2018-09-20T13:30:00Z">
         <w:r>
           <w:rPr>
             <w:w w:val="105"/>
@@ -17231,7 +17647,7 @@
           <w:t>”</w:t>
         </w:r>
       </w:ins>
-      <w:ins w:id="49" w:author="Krishnan, Ganesh [STAT]" w:date="2018-09-20T13:29:00Z">
+      <w:ins w:id="91" w:author="Krishnan, Ganesh [STAT]" w:date="2018-09-20T13:29:00Z">
         <w:r>
           <w:rPr>
             <w:w w:val="105"/>
@@ -17285,8 +17701,8 @@
           <w:rFonts w:ascii="Times New Roman" w:hAnsi="Times New Roman" w:cs="Times New Roman"/>
         </w:rPr>
       </w:pPr>
-      <w:bookmarkStart w:id="50" w:name="Testing_setup"/>
-      <w:bookmarkEnd w:id="50"/>
+      <w:bookmarkStart w:id="92" w:name="Testing_setup"/>
+      <w:bookmarkEnd w:id="92"/>
       <w:r>
         <w:rPr>
           <w:rFonts w:ascii="Times New Roman" w:hAnsi="Times New Roman" w:cs="Times New Roman"/>
@@ -17312,8 +17728,8 @@
         <w:ind w:left="377"/>
         <w:jc w:val="both"/>
       </w:pPr>
-      <w:bookmarkStart w:id="51" w:name="The_Data"/>
-      <w:bookmarkEnd w:id="51"/>
+      <w:bookmarkStart w:id="93" w:name="The_Data"/>
+      <w:bookmarkEnd w:id="93"/>
       <w:r>
         <w:rPr>
           <w:w w:val="110"/>
@@ -17413,7 +17829,7 @@
         </w:rPr>
         <w:t xml:space="preserve">Profiles for each bullet land were extracted from scans close to the </w:t>
       </w:r>
-      <w:del w:id="52" w:author="Heike Hofmann" w:date="2018-09-21T15:27:00Z">
+      <w:del w:id="94" w:author="Heike Hofmann" w:date="2018-09-21T15:27:00Z">
         <w:r>
           <w:rPr>
             <w:w w:val="105"/>
@@ -17421,7 +17837,7 @@
           <w:delText xml:space="preserve">heel </w:delText>
         </w:r>
       </w:del>
-      <w:ins w:id="53" w:author="Heike Hofmann" w:date="2018-09-21T15:27:00Z">
+      <w:ins w:id="95" w:author="Heike Hofmann" w:date="2018-09-21T15:27:00Z">
         <w:r>
           <w:rPr>
             <w:w w:val="105"/>
@@ -17531,8 +17947,8 @@
           </wp:anchor>
         </w:drawing>
       </w:r>
-      <w:bookmarkStart w:id="54" w:name="Setup"/>
-      <w:bookmarkEnd w:id="54"/>
+      <w:bookmarkStart w:id="96" w:name="Setup"/>
+      <w:bookmarkEnd w:id="96"/>
       <w:r>
         <w:rPr>
           <w:w w:val="105"/>
@@ -17751,7 +18167,7 @@
         </w:rPr>
         <w:t xml:space="preserve"> </w:t>
       </w:r>
-      <w:ins w:id="55" w:author="Krishnan, Ganesh [STAT]" w:date="2018-09-20T13:38:00Z">
+      <w:ins w:id="97" w:author="Krishnan, Ganesh [STAT]" w:date="2018-09-20T13:38:00Z">
         <w:r>
           <w:rPr>
             <w:spacing w:val="-24"/>
@@ -17768,7 +18184,7 @@
         <w:t>toolmaRk</w:t>
       </w:r>
       <w:proofErr w:type="spellEnd"/>
-      <w:ins w:id="56" w:author="Krishnan, Ganesh [STAT]" w:date="2018-09-20T13:38:00Z">
+      <w:ins w:id="98" w:author="Krishnan, Ganesh [STAT]" w:date="2018-09-20T13:38:00Z">
         <w:r>
           <w:rPr>
             <w:w w:val="105"/>
@@ -17789,7 +18205,7 @@
         </w:rPr>
         <w:t>pack</w:t>
       </w:r>
-      <w:del w:id="57" w:author="Krishnan, Ganesh [STAT]" w:date="2018-09-20T13:30:00Z">
+      <w:del w:id="99" w:author="Krishnan, Ganesh [STAT]" w:date="2018-09-20T13:30:00Z">
         <w:r>
           <w:rPr>
             <w:w w:val="105"/>
@@ -17897,8 +18313,8 @@
           <w:rFonts w:ascii="Times New Roman" w:hAnsi="Times New Roman" w:cs="Times New Roman"/>
         </w:rPr>
       </w:pPr>
-      <w:bookmarkStart w:id="58" w:name="Results"/>
-      <w:bookmarkEnd w:id="58"/>
+      <w:bookmarkStart w:id="100" w:name="Results"/>
+      <w:bookmarkEnd w:id="100"/>
       <w:r>
         <w:rPr>
           <w:rFonts w:ascii="Times New Roman" w:hAnsi="Times New Roman" w:cs="Times New Roman"/>
@@ -17924,8 +18340,8 @@
           <w:rFonts w:ascii="Times New Roman" w:hAnsi="Times New Roman" w:cs="Times New Roman"/>
         </w:rPr>
       </w:pPr>
-      <w:bookmarkStart w:id="59" w:name="Failed_Tests"/>
-      <w:bookmarkEnd w:id="59"/>
+      <w:bookmarkStart w:id="101" w:name="Failed_Tests"/>
+      <w:bookmarkEnd w:id="101"/>
       <w:r>
         <w:rPr>
           <w:rFonts w:ascii="Times New Roman" w:hAnsi="Times New Roman" w:cs="Times New Roman"/>
@@ -18207,7 +18623,7 @@
         </w:rPr>
         <w:t xml:space="preserve">of </w:t>
       </w:r>
-      <w:del w:id="60" w:author="Krishnan, Ganesh [STAT]" w:date="2018-09-20T13:36:00Z">
+      <w:del w:id="102" w:author="Krishnan, Ganesh [STAT]" w:date="2018-09-20T13:36:00Z">
         <w:r>
           <w:rPr>
             <w:w w:val="105"/>
@@ -18221,7 +18637,7 @@
         </w:rPr>
         <w:t>5</w:t>
       </w:r>
-      <w:ins w:id="61" w:author="Krishnan, Ganesh [STAT]" w:date="2018-09-20T13:36:00Z">
+      <w:ins w:id="103" w:author="Krishnan, Ganesh [STAT]" w:date="2018-09-20T13:36:00Z">
         <w:r>
           <w:rPr>
             <w:w w:val="105"/>
@@ -19013,7 +19429,7 @@
         </w:rPr>
         <w:t xml:space="preserve"> </w:t>
       </w:r>
-      <w:del w:id="62" w:author="Krishnan, Ganesh [STAT]" w:date="2018-09-20T13:30:00Z">
+      <w:del w:id="104" w:author="Krishnan, Ganesh [STAT]" w:date="2018-09-20T13:30:00Z">
         <w:r>
           <w:rPr>
             <w:w w:val="105"/>
@@ -19023,7 +19439,7 @@
         <w:r>
           <w:rPr>
             <w:w w:val="105"/>
-            <w:rPrChange w:id="63" w:author="Krishnan, Ganesh [STAT]" w:date="2018-09-20T13:36:00Z">
+            <w:rPrChange w:id="105" w:author="Krishnan, Ganesh [STAT]" w:date="2018-09-20T13:36:00Z">
               <w:rPr>
                 <w:spacing w:val="-34"/>
                 <w:w w:val="105"/>
@@ -19039,7 +19455,7 @@
           <w:delText>0.854</w:delText>
         </w:r>
       </w:del>
-      <w:ins w:id="64" w:author="Krishnan, Ganesh [STAT]" w:date="2018-09-20T13:31:00Z">
+      <w:ins w:id="106" w:author="Krishnan, Ganesh [STAT]" w:date="2018-09-20T13:31:00Z">
         <w:r>
           <w:rPr>
             <w:w w:val="105"/>
@@ -19049,7 +19465,7 @@
         <w:r>
           <w:rPr>
             <w:w w:val="105"/>
-            <w:rPrChange w:id="65" w:author="Krishnan, Ganesh [STAT]" w:date="2018-09-20T13:36:00Z">
+            <w:rPrChange w:id="107" w:author="Krishnan, Ganesh [STAT]" w:date="2018-09-20T13:36:00Z">
               <w:rPr>
                 <w:spacing w:val="-34"/>
                 <w:w w:val="105"/>
@@ -19059,11 +19475,11 @@
           <w:t xml:space="preserve"> </w:t>
         </w:r>
       </w:ins>
-      <w:ins w:id="66" w:author="Krishnan, Ganesh [STAT]" w:date="2018-09-20T13:30:00Z">
-        <w:r>
-          <w:rPr>
-            <w:w w:val="105"/>
-            <w:rPrChange w:id="67" w:author="Krishnan, Ganesh [STAT]" w:date="2018-09-20T13:36:00Z">
+      <w:ins w:id="108" w:author="Krishnan, Ganesh [STAT]" w:date="2018-09-20T13:30:00Z">
+        <w:r>
+          <w:rPr>
+            <w:w w:val="105"/>
+            <w:rPrChange w:id="109" w:author="Krishnan, Ganesh [STAT]" w:date="2018-09-20T13:36:00Z">
               <w:rPr>
                 <w:spacing w:val="-34"/>
                 <w:w w:val="105"/>
@@ -19073,11 +19489,11 @@
           <w:t>85</w:t>
         </w:r>
       </w:ins>
-      <w:ins w:id="68" w:author="Krishnan, Ganesh [STAT]" w:date="2018-09-20T13:35:00Z">
-        <w:r>
-          <w:rPr>
-            <w:w w:val="105"/>
-            <w:rPrChange w:id="69" w:author="Krishnan, Ganesh [STAT]" w:date="2018-09-20T13:36:00Z">
+      <w:ins w:id="110" w:author="Krishnan, Ganesh [STAT]" w:date="2018-09-20T13:35:00Z">
+        <w:r>
+          <w:rPr>
+            <w:w w:val="105"/>
+            <w:rPrChange w:id="111" w:author="Krishnan, Ganesh [STAT]" w:date="2018-09-20T13:36:00Z">
               <w:rPr>
                 <w:spacing w:val="-34"/>
                 <w:w w:val="105"/>
@@ -19087,7 +19503,7 @@
           <w:t>.</w:t>
         </w:r>
       </w:ins>
-      <w:del w:id="70" w:author="Krishnan, Ganesh [STAT]" w:date="2018-09-20T13:33:00Z">
+      <w:del w:id="112" w:author="Krishnan, Ganesh [STAT]" w:date="2018-09-20T13:33:00Z">
         <w:r>
           <w:rPr>
             <w:w w:val="105"/>
@@ -19095,11 +19511,11 @@
           <w:delText>,</w:delText>
         </w:r>
       </w:del>
-      <w:ins w:id="71" w:author="Krishnan, Ganesh [STAT]" w:date="2018-09-20T13:33:00Z">
-        <w:r>
-          <w:rPr>
-            <w:w w:val="105"/>
-            <w:rPrChange w:id="72" w:author="Krishnan, Ganesh [STAT]" w:date="2018-09-20T13:36:00Z">
+      <w:ins w:id="113" w:author="Krishnan, Ganesh [STAT]" w:date="2018-09-20T13:33:00Z">
+        <w:r>
+          <w:rPr>
+            <w:w w:val="105"/>
+            <w:rPrChange w:id="114" w:author="Krishnan, Ganesh [STAT]" w:date="2018-09-20T13:36:00Z">
               <w:rPr>
                 <w:spacing w:val="-34"/>
                 <w:w w:val="105"/>
@@ -19109,11 +19525,11 @@
           <w:t>4</w:t>
         </w:r>
       </w:ins>
-      <w:ins w:id="73" w:author="Krishnan, Ganesh [STAT]" w:date="2018-09-20T13:35:00Z">
-        <w:r>
-          <w:rPr>
-            <w:w w:val="105"/>
-            <w:rPrChange w:id="74" w:author="Krishnan, Ganesh [STAT]" w:date="2018-09-20T13:36:00Z">
+      <w:ins w:id="115" w:author="Krishnan, Ganesh [STAT]" w:date="2018-09-20T13:35:00Z">
+        <w:r>
+          <w:rPr>
+            <w:w w:val="105"/>
+            <w:rPrChange w:id="116" w:author="Krishnan, Ganesh [STAT]" w:date="2018-09-20T13:36:00Z">
               <w:rPr>
                 <w:spacing w:val="-34"/>
                 <w:w w:val="105"/>
@@ -19123,11 +19539,11 @@
           <w:t>%</w:t>
         </w:r>
       </w:ins>
-      <w:ins w:id="75" w:author="Krishnan, Ganesh [STAT]" w:date="2018-09-20T13:33:00Z">
-        <w:r>
-          <w:rPr>
-            <w:w w:val="105"/>
-            <w:rPrChange w:id="76" w:author="Krishnan, Ganesh [STAT]" w:date="2018-09-20T13:36:00Z">
+      <w:ins w:id="117" w:author="Krishnan, Ganesh [STAT]" w:date="2018-09-20T13:33:00Z">
+        <w:r>
+          <w:rPr>
+            <w:w w:val="105"/>
+            <w:rPrChange w:id="118" w:author="Krishnan, Ganesh [STAT]" w:date="2018-09-20T13:36:00Z">
               <w:rPr>
                 <w:spacing w:val="-34"/>
                 <w:w w:val="105"/>
@@ -19137,7 +19553,7 @@
           <w:t>,</w:t>
         </w:r>
       </w:ins>
-      <w:ins w:id="77" w:author="Krishnan, Ganesh [STAT]" w:date="2018-09-20T13:36:00Z">
+      <w:ins w:id="119" w:author="Krishnan, Ganesh [STAT]" w:date="2018-09-20T13:36:00Z">
         <w:r>
           <w:rPr>
             <w:w w:val="105"/>
@@ -19145,11 +19561,11 @@
           <w:t xml:space="preserve"> </w:t>
         </w:r>
       </w:ins>
-      <w:del w:id="78" w:author="Krishnan, Ganesh [STAT]" w:date="2018-09-20T13:36:00Z">
-        <w:r>
-          <w:rPr>
-            <w:w w:val="105"/>
-            <w:rPrChange w:id="79" w:author="Krishnan, Ganesh [STAT]" w:date="2018-09-20T13:36:00Z">
+      <w:del w:id="120" w:author="Krishnan, Ganesh [STAT]" w:date="2018-09-20T13:36:00Z">
+        <w:r>
+          <w:rPr>
+            <w:w w:val="105"/>
+            <w:rPrChange w:id="121" w:author="Krishnan, Ganesh [STAT]" w:date="2018-09-20T13:36:00Z">
               <w:rPr>
                 <w:spacing w:val="-31"/>
                 <w:w w:val="105"/>
@@ -19168,7 +19584,7 @@
       <w:r>
         <w:rPr>
           <w:w w:val="105"/>
-          <w:rPrChange w:id="80" w:author="Krishnan, Ganesh [STAT]" w:date="2018-09-20T13:36:00Z">
+          <w:rPrChange w:id="122" w:author="Krishnan, Ganesh [STAT]" w:date="2018-09-20T13:36:00Z">
             <w:rPr>
               <w:spacing w:val="-34"/>
               <w:w w:val="105"/>
@@ -19177,7 +19593,7 @@
         </w:rPr>
         <w:t xml:space="preserve"> </w:t>
       </w:r>
-      <w:del w:id="81" w:author="Krishnan, Ganesh [STAT]" w:date="2018-09-20T13:36:00Z">
+      <w:del w:id="123" w:author="Krishnan, Ganesh [STAT]" w:date="2018-09-20T13:36:00Z">
         <w:r>
           <w:rPr>
             <w:w w:val="105"/>
@@ -19191,7 +19607,7 @@
         </w:rPr>
         <w:t>12</w:t>
       </w:r>
-      <w:del w:id="82" w:author="Krishnan, Ganesh [STAT]" w:date="2018-09-20T13:36:00Z">
+      <w:del w:id="124" w:author="Krishnan, Ganesh [STAT]" w:date="2018-09-20T13:36:00Z">
         <w:r>
           <w:rPr>
             <w:w w:val="105"/>
@@ -19199,7 +19615,7 @@
           <w:delText>0</w:delText>
         </w:r>
       </w:del>
-      <w:ins w:id="83" w:author="Krishnan, Ganesh [STAT]" w:date="2018-09-20T13:36:00Z">
+      <w:ins w:id="125" w:author="Krishnan, Ganesh [STAT]" w:date="2018-09-20T13:36:00Z">
         <w:r>
           <w:rPr>
             <w:w w:val="105"/>
@@ -19322,7 +19738,21 @@
         <w:rPr>
           <w:w w:val="105"/>
         </w:rPr>
-        <w:t>due to remaining sub-class structure at a coarseness of 0.25 resulting in a distribution</w:t>
+        <w:t xml:space="preserve">due to remaining </w:t>
+      </w:r>
+      <w:del w:id="126" w:author="Heike Hofmann" w:date="2018-10-03T19:17:00Z">
+        <w:r>
+          <w:rPr>
+            <w:w w:val="105"/>
+          </w:rPr>
+          <w:delText xml:space="preserve">sub-class </w:delText>
+        </w:r>
+      </w:del>
+      <w:r>
+        <w:rPr>
+          <w:w w:val="105"/>
+        </w:rPr>
+        <w:t>structure at a coarseness of 0.25 resulting in a distribution</w:t>
       </w:r>
       <w:r>
         <w:rPr>
@@ -19519,8 +19949,8 @@
           </wp:anchor>
         </w:drawing>
       </w:r>
-      <w:bookmarkStart w:id="84" w:name="Coarseness"/>
-      <w:bookmarkEnd w:id="84"/>
+      <w:bookmarkStart w:id="127" w:name="Coarseness"/>
+      <w:bookmarkEnd w:id="127"/>
       <w:r>
         <w:rPr>
           <w:rFonts w:ascii="Times New Roman" w:hAnsi="Times New Roman" w:cs="Times New Roman"/>
@@ -19558,11 +19988,41 @@
         </w:rPr>
         <w:t xml:space="preserve">remove </w:t>
       </w:r>
-      <w:r>
-        <w:rPr>
-          <w:w w:val="105"/>
-        </w:rPr>
-        <w:t>(sub-)class characteristics from pro- files</w:t>
+      <w:del w:id="128" w:author="Heike Hofmann" w:date="2018-10-03T19:18:00Z">
+        <w:r>
+          <w:rPr>
+            <w:w w:val="105"/>
+          </w:rPr>
+          <w:delText>(sub-)class characteristics</w:delText>
+        </w:r>
+      </w:del>
+      <w:ins w:id="129" w:author="Heike Hofmann" w:date="2018-10-03T19:18:00Z">
+        <w:r>
+          <w:rPr>
+            <w:w w:val="105"/>
+          </w:rPr>
+          <w:t>extraneous structure</w:t>
+        </w:r>
+      </w:ins>
+      <w:r>
+        <w:rPr>
+          <w:w w:val="105"/>
+        </w:rPr>
+        <w:t xml:space="preserve"> from pro</w:t>
+      </w:r>
+      <w:del w:id="130" w:author="Heike Hofmann" w:date="2018-10-03T19:18:00Z">
+        <w:r>
+          <w:rPr>
+            <w:w w:val="105"/>
+          </w:rPr>
+          <w:delText xml:space="preserve">- </w:delText>
+        </w:r>
+      </w:del>
+      <w:r>
+        <w:rPr>
+          <w:w w:val="105"/>
+        </w:rPr>
+        <w:t>files</w:t>
       </w:r>
       <w:r>
         <w:rPr>
@@ -20018,7 +20478,67 @@
         <w:rPr>
           <w:w w:val="105"/>
         </w:rPr>
-        <w:t>Optimal locations are distributed uniformly once (sub-)class characteristics are removed.</w:t>
+        <w:t xml:space="preserve">Optimal locations </w:t>
+      </w:r>
+      <w:del w:id="131" w:author="Heike Hofmann" w:date="2018-10-03T19:18:00Z">
+        <w:r>
+          <w:rPr>
+            <w:w w:val="105"/>
+          </w:rPr>
+          <w:delText xml:space="preserve">are </w:delText>
+        </w:r>
+      </w:del>
+      <w:ins w:id="132" w:author="Heike Hofmann" w:date="2018-10-03T19:18:00Z">
+        <w:r>
+          <w:rPr>
+            <w:w w:val="105"/>
+          </w:rPr>
+          <w:t>should b</w:t>
+        </w:r>
+      </w:ins>
+      <w:ins w:id="133" w:author="Heike Hofmann" w:date="2018-10-03T19:19:00Z">
+        <w:r>
+          <w:rPr>
+            <w:w w:val="105"/>
+          </w:rPr>
+          <w:t>e</w:t>
+        </w:r>
+      </w:ins>
+      <w:ins w:id="134" w:author="Heike Hofmann" w:date="2018-10-03T19:18:00Z">
+        <w:r>
+          <w:rPr>
+            <w:w w:val="105"/>
+          </w:rPr>
+          <w:t xml:space="preserve"> </w:t>
+        </w:r>
+      </w:ins>
+      <w:r>
+        <w:rPr>
+          <w:w w:val="105"/>
+        </w:rPr>
+        <w:t>distributed uniformly once</w:t>
+      </w:r>
+      <w:del w:id="135" w:author="Heike Hofmann" w:date="2018-10-03T19:18:00Z">
+        <w:r>
+          <w:rPr>
+            <w:w w:val="105"/>
+          </w:rPr>
+          <w:delText xml:space="preserve"> (sub-)class characteristics are removed</w:delText>
+        </w:r>
+      </w:del>
+      <w:ins w:id="136" w:author="Heike Hofmann" w:date="2018-10-03T19:18:00Z">
+        <w:r>
+          <w:rPr>
+            <w:w w:val="105"/>
+          </w:rPr>
+          <w:t xml:space="preserve"> profiles are normalized</w:t>
+        </w:r>
+      </w:ins>
+      <w:r>
+        <w:rPr>
+          <w:w w:val="105"/>
+        </w:rPr>
+        <w:t>.</w:t>
       </w:r>
     </w:p>
     <w:p>
@@ -20432,8 +20952,8 @@
           <w:rFonts w:ascii="Times New Roman" w:hAnsi="Times New Roman" w:cs="Times New Roman"/>
         </w:rPr>
       </w:pPr>
-      <w:bookmarkStart w:id="85" w:name="Error_rate_assessment"/>
-      <w:bookmarkEnd w:id="85"/>
+      <w:bookmarkStart w:id="137" w:name="Error_rate_assessment"/>
+      <w:bookmarkEnd w:id="137"/>
       <w:r>
         <w:rPr>
           <w:rFonts w:ascii="Times New Roman" w:hAnsi="Times New Roman" w:cs="Times New Roman"/>
@@ -21176,7 +21696,7 @@
         </w:rPr>
         <w:t>same-source identifications is equal to the statistical type I error</w:t>
       </w:r>
-      <w:del w:id="86" w:author="Krishnan, Ganesh [STAT]" w:date="2018-09-20T14:05:00Z">
+      <w:del w:id="138" w:author="Krishnan, Ganesh [STAT]" w:date="2018-09-20T14:05:00Z">
         <w:r>
           <w:rPr>
             <w:w w:val="105"/>
@@ -21203,7 +21723,7 @@
         </w:rPr>
         <w:t xml:space="preserve">= </w:t>
       </w:r>
-      <w:del w:id="87" w:author="Krishnan, Ganesh [STAT]" w:date="2018-09-20T14:05:00Z">
+      <w:del w:id="139" w:author="Krishnan, Ganesh [STAT]" w:date="2018-09-20T14:05:00Z">
         <w:r>
           <w:rPr>
             <w:w w:val="105"/>
@@ -21230,7 +21750,7 @@
         </w:rPr>
         <w:t>5</w:t>
       </w:r>
-      <w:ins w:id="88" w:author="Krishnan, Ganesh [STAT]" w:date="2018-09-20T14:05:00Z">
+      <w:ins w:id="140" w:author="Krishnan, Ganesh [STAT]" w:date="2018-09-20T14:05:00Z">
         <w:r>
           <w:rPr>
             <w:w w:val="105"/>
@@ -21485,8 +22005,8 @@
           <w:rFonts w:ascii="Times New Roman" w:hAnsi="Times New Roman" w:cs="Times New Roman"/>
         </w:rPr>
       </w:pPr>
-      <w:bookmarkStart w:id="89" w:name="Observed_versus_Nominal_Type_I_error_rat"/>
-      <w:bookmarkEnd w:id="89"/>
+      <w:bookmarkStart w:id="141" w:name="Observed_versus_Nominal_Type_I_error_rat"/>
+      <w:bookmarkEnd w:id="141"/>
       <w:r>
         <w:rPr>
           <w:rFonts w:ascii="Times New Roman" w:hAnsi="Times New Roman" w:cs="Times New Roman"/>
@@ -21592,8 +22112,8 @@
           <w:rFonts w:ascii="Times New Roman" w:hAnsi="Times New Roman" w:cs="Times New Roman"/>
         </w:rPr>
       </w:pPr>
-      <w:bookmarkStart w:id="90" w:name="High_resolution_Hamby_44_scans"/>
-      <w:bookmarkEnd w:id="90"/>
+      <w:bookmarkStart w:id="142" w:name="High_resolution_Hamby_44_scans"/>
+      <w:bookmarkEnd w:id="142"/>
       <w:r>
         <w:rPr>
           <w:rFonts w:ascii="Times New Roman" w:hAnsi="Times New Roman" w:cs="Times New Roman"/>
@@ -22471,8 +22991,8 @@
           <w:rFonts w:ascii="Times New Roman" w:hAnsi="Times New Roman" w:cs="Times New Roman"/>
         </w:rPr>
       </w:pPr>
-      <w:bookmarkStart w:id="91" w:name="Conclusions"/>
-      <w:bookmarkEnd w:id="91"/>
+      <w:bookmarkStart w:id="143" w:name="Conclusions"/>
+      <w:bookmarkEnd w:id="143"/>
       <w:r>
         <w:rPr>
           <w:rFonts w:ascii="Times New Roman" w:hAnsi="Times New Roman" w:cs="Times New Roman"/>
@@ -22618,7 +23138,29 @@
         <w:rPr>
           <w:w w:val="105"/>
         </w:rPr>
-        <w:t xml:space="preserve">were able to suggest some heuristics based on the assumption that once sub-class characteristics are removed, optimal locations are distributed uniformly across the profile.  </w:t>
+        <w:t xml:space="preserve">were able to suggest some heuristics based on the assumption that </w:t>
+      </w:r>
+      <w:del w:id="144" w:author="Heike Hofmann" w:date="2018-10-03T19:20:00Z">
+        <w:r>
+          <w:rPr>
+            <w:w w:val="105"/>
+          </w:rPr>
+          <w:delText>once sub-class characteristics are removed</w:delText>
+        </w:r>
+      </w:del>
+      <w:ins w:id="145" w:author="Heike Hofmann" w:date="2018-10-03T19:20:00Z">
+        <w:r>
+          <w:rPr>
+            <w:w w:val="105"/>
+          </w:rPr>
+          <w:t>for normalized profiles</w:t>
+        </w:r>
+      </w:ins>
+      <w:r>
+        <w:rPr>
+          <w:w w:val="105"/>
+        </w:rPr>
+        <w:t xml:space="preserve">, optimal locations are distributed uniformly across the profile.  </w:t>
       </w:r>
       <w:r>
         <w:rPr>
@@ -22863,7 +23405,7 @@
         </w:rPr>
         <w:t>has a minimal type 2 error</w:t>
       </w:r>
-      <w:del w:id="92" w:author="Krishnan, Ganesh [STAT]" w:date="2018-09-20T14:02:00Z">
+      <w:del w:id="146" w:author="Krishnan, Ganesh [STAT]" w:date="2018-09-20T14:02:00Z">
         <w:r>
           <w:rPr>
             <w:w w:val="105"/>
@@ -22877,7 +23419,7 @@
         </w:rPr>
         <w:t xml:space="preserve"> of </w:t>
       </w:r>
-      <w:del w:id="93" w:author="Krishnan, Ganesh [STAT]" w:date="2018-09-20T14:02:00Z">
+      <w:del w:id="147" w:author="Krishnan, Ganesh [STAT]" w:date="2018-09-20T14:02:00Z">
         <w:r>
           <w:rPr>
             <w:w w:val="105"/>
@@ -22891,7 +23433,7 @@
         </w:rPr>
         <w:t>27</w:t>
       </w:r>
-      <w:ins w:id="94" w:author="Krishnan, Ganesh [STAT]" w:date="2018-09-20T14:02:00Z">
+      <w:ins w:id="148" w:author="Krishnan, Ganesh [STAT]" w:date="2018-09-20T14:02:00Z">
         <w:r>
           <w:rPr>
             <w:w w:val="105"/>
@@ -22905,7 +23447,7 @@
         </w:rPr>
         <w:t>2</w:t>
       </w:r>
-      <w:ins w:id="95" w:author="Krishnan, Ganesh [STAT]" w:date="2018-09-20T14:02:00Z">
+      <w:ins w:id="149" w:author="Krishnan, Ganesh [STAT]" w:date="2018-09-20T14:02:00Z">
         <w:r>
           <w:rPr>
             <w:w w:val="105"/>
@@ -23047,7 +23589,7 @@
         </w:rPr>
         <w:t>,</w:t>
       </w:r>
-      <w:ins w:id="96" w:author="Krishnan, Ganesh [STAT]" w:date="2018-09-20T14:04:00Z">
+      <w:ins w:id="150" w:author="Krishnan, Ganesh [STAT]" w:date="2018-09-20T14:04:00Z">
         <w:r>
           <w:rPr>
             <w:w w:val="105"/>
@@ -23055,7 +23597,7 @@
           <w:t xml:space="preserve"> </w:t>
         </w:r>
       </w:ins>
-      <w:del w:id="97" w:author="Krishnan, Ganesh [STAT]" w:date="2018-09-20T14:04:00Z">
+      <w:del w:id="151" w:author="Krishnan, Ganesh [STAT]" w:date="2018-09-20T14:04:00Z">
         <w:r>
           <w:rPr>
             <w:spacing w:val="-4"/>
@@ -23070,7 +23612,7 @@
         </w:rPr>
         <w:t>but</w:t>
       </w:r>
-      <w:ins w:id="98" w:author="Krishnan, Ganesh [STAT]" w:date="2018-09-20T14:04:00Z">
+      <w:ins w:id="152" w:author="Krishnan, Ganesh [STAT]" w:date="2018-09-20T14:04:00Z">
         <w:r>
           <w:rPr>
             <w:w w:val="105"/>
@@ -23247,7 +23789,7 @@
         </w:rPr>
         <w:t xml:space="preserve">error </w:t>
       </w:r>
-      <w:del w:id="99" w:author="Krishnan, Ganesh [STAT]" w:date="2018-09-20T14:02:00Z">
+      <w:del w:id="153" w:author="Krishnan, Ganesh [STAT]" w:date="2018-09-20T14:02:00Z">
         <w:r>
           <w:rPr>
             <w:w w:val="105"/>
@@ -23261,7 +23803,7 @@
         </w:rPr>
         <w:t xml:space="preserve"> of CS2 reach a minimum of </w:t>
       </w:r>
-      <w:del w:id="100" w:author="Krishnan, Ganesh [STAT]" w:date="2018-09-20T13:40:00Z">
+      <w:del w:id="154" w:author="Krishnan, Ganesh [STAT]" w:date="2018-09-20T13:40:00Z">
         <w:r>
           <w:rPr>
             <w:w w:val="105"/>
@@ -23275,7 +23817,7 @@
         </w:rPr>
         <w:t>21</w:t>
       </w:r>
-      <w:ins w:id="101" w:author="Krishnan, Ganesh [STAT]" w:date="2018-09-20T13:40:00Z">
+      <w:ins w:id="155" w:author="Krishnan, Ganesh [STAT]" w:date="2018-09-20T13:40:00Z">
         <w:r>
           <w:rPr>
             <w:w w:val="105"/>
@@ -23289,7 +23831,7 @@
         </w:rPr>
         <w:t>7</w:t>
       </w:r>
-      <w:ins w:id="102" w:author="Krishnan, Ganesh [STAT]" w:date="2018-09-20T14:02:00Z">
+      <w:ins w:id="156" w:author="Krishnan, Ganesh [STAT]" w:date="2018-09-20T14:02:00Z">
         <w:r>
           <w:rPr>
             <w:w w:val="105"/>
@@ -23396,7 +23938,7 @@
         </w:rPr>
         <w:t>CS1, CS2 still has type 2 error</w:t>
       </w:r>
-      <w:del w:id="103" w:author="Krishnan, Ganesh [STAT]" w:date="2018-09-20T14:03:00Z">
+      <w:del w:id="157" w:author="Krishnan, Ganesh [STAT]" w:date="2018-09-20T14:03:00Z">
         <w:r>
           <w:rPr>
             <w:w w:val="105"/>
@@ -23410,7 +23952,7 @@
         </w:rPr>
         <w:t xml:space="preserve"> on bullet lands</w:t>
       </w:r>
-      <w:del w:id="104" w:author="Krishnan, Ganesh [STAT]" w:date="2018-09-20T14:02:00Z">
+      <w:del w:id="158" w:author="Krishnan, Ganesh [STAT]" w:date="2018-09-20T14:02:00Z">
         <w:r>
           <w:rPr>
             <w:w w:val="105"/>
@@ -23418,7 +23960,7 @@
           <w:delText xml:space="preserve">  </w:delText>
         </w:r>
       </w:del>
-      <w:del w:id="105" w:author="Krishnan, Ganesh [STAT]" w:date="2018-09-20T14:03:00Z">
+      <w:del w:id="159" w:author="Krishnan, Ganesh [STAT]" w:date="2018-09-20T14:03:00Z">
         <w:r>
           <w:rPr>
             <w:w w:val="105"/>
@@ -23432,7 +23974,7 @@
         </w:rPr>
         <w:t xml:space="preserve"> that are higher than the error </w:t>
       </w:r>
-      <w:del w:id="106" w:author="Krishnan, Ganesh [STAT]" w:date="2018-09-20T14:03:00Z">
+      <w:del w:id="160" w:author="Krishnan, Ganesh [STAT]" w:date="2018-09-20T14:03:00Z">
         <w:r>
           <w:rPr>
             <w:w w:val="105"/>
@@ -24039,7 +24581,7 @@
           <w:noProof/>
           <w:w w:val="105"/>
           <w:sz w:val="24"/>
-          <w:rPrChange w:id="107" w:author="Unknown">
+          <w:rPrChange w:id="161" w:author="Unknown">
             <w:rPr>
               <w:noProof/>
             </w:rPr>
@@ -24124,8 +24666,8 @@
           <w:sz w:val="24"/>
         </w:rPr>
       </w:pPr>
-      <w:bookmarkStart w:id="108" w:name="_bookmark3"/>
-      <w:bookmarkEnd w:id="108"/>
+      <w:bookmarkStart w:id="162" w:name="_bookmark3"/>
+      <w:bookmarkEnd w:id="162"/>
       <w:proofErr w:type="spellStart"/>
       <w:r>
         <w:rPr>
@@ -24204,8 +24746,8 @@
         </w:rPr>
         <w:t xml:space="preserve">. </w:t>
       </w:r>
-      <w:commentRangeStart w:id="109"/>
-      <w:del w:id="110" w:author="Heike Hofmann" w:date="2018-09-21T15:40:00Z">
+      <w:commentRangeStart w:id="163"/>
+      <w:del w:id="164" w:author="Heike Hofmann" w:date="2018-09-21T15:40:00Z">
         <w:r>
           <w:rPr>
             <w:w w:val="110"/>
@@ -24228,15 +24770,15 @@
           </w:rPr>
           <w:delText>Sciences</w:delText>
         </w:r>
-        <w:commentRangeEnd w:id="109"/>
+        <w:commentRangeEnd w:id="163"/>
         <w:r>
           <w:rPr>
             <w:rStyle w:val="CommentReference"/>
           </w:rPr>
-          <w:commentReference w:id="109"/>
+          <w:commentReference w:id="163"/>
         </w:r>
       </w:del>
-      <w:ins w:id="111" w:author="Heike Hofmann" w:date="2018-09-21T15:40:00Z">
+      <w:ins w:id="165" w:author="Heike Hofmann" w:date="2018-09-21T15:40:00Z">
         <w:r>
           <w:rPr>
             <w:w w:val="110"/>
@@ -24245,7 +24787,7 @@
           <w:t>J</w:t>
         </w:r>
       </w:ins>
-      <w:ins w:id="112" w:author="Heike Hofmann" w:date="2018-09-21T15:41:00Z">
+      <w:ins w:id="166" w:author="Heike Hofmann" w:date="2018-09-21T15:41:00Z">
         <w:r>
           <w:rPr>
             <w:w w:val="110"/>
@@ -24254,7 +24796,7 @@
           <w:t xml:space="preserve"> </w:t>
         </w:r>
       </w:ins>
-      <w:ins w:id="113" w:author="Heike Hofmann" w:date="2018-09-21T15:40:00Z">
+      <w:ins w:id="167" w:author="Heike Hofmann" w:date="2018-09-21T15:40:00Z">
         <w:r>
           <w:rPr>
             <w:w w:val="110"/>
@@ -24295,7 +24837,7 @@
         </w:rPr>
         <w:t xml:space="preserve">–855. </w:t>
       </w:r>
-      <w:del w:id="114" w:author="Krishnan, Ganesh [STAT]" w:date="2018-09-20T15:33:00Z">
+      <w:del w:id="168" w:author="Krishnan, Ganesh [STAT]" w:date="2018-09-20T15:33:00Z">
         <w:r>
           <w:rPr>
             <w:color w:val="0000FF"/>
@@ -24402,8 +24944,8 @@
           <w:sz w:val="24"/>
         </w:rPr>
       </w:pPr>
-      <w:bookmarkStart w:id="115" w:name="_bookmark4"/>
-      <w:bookmarkEnd w:id="115"/>
+      <w:bookmarkStart w:id="169" w:name="_bookmark4"/>
+      <w:bookmarkEnd w:id="169"/>
       <w:r>
         <w:rPr>
           <w:w w:val="105"/>
@@ -24478,13 +25020,13 @@
         <w:rPr>
           <w:w w:val="105"/>
           <w:sz w:val="24"/>
-          <w:rPrChange w:id="116" w:author="Krishnan, Ganesh [STAT]" w:date="2018-09-20T15:39:00Z">
+          <w:rPrChange w:id="170" w:author="Krishnan, Ganesh [STAT]" w:date="2018-09-20T15:39:00Z">
             <w:rPr>
               <w:sz w:val="24"/>
             </w:rPr>
           </w:rPrChange>
         </w:rPr>
-        <w:pPrChange w:id="117" w:author="Krishnan, Ganesh [STAT]" w:date="2018-09-20T15:41:00Z">
+        <w:pPrChange w:id="171" w:author="Krishnan, Ganesh [STAT]" w:date="2018-09-20T15:41:00Z">
           <w:pPr>
             <w:pStyle w:val="ListParagraph"/>
             <w:numPr>
@@ -24518,8 +25060,8 @@
           </w:pPr>
         </w:pPrChange>
       </w:pPr>
-      <w:bookmarkStart w:id="118" w:name="_bookmark5"/>
-      <w:bookmarkEnd w:id="118"/>
+      <w:bookmarkStart w:id="172" w:name="_bookmark5"/>
+      <w:bookmarkEnd w:id="172"/>
       <w:r>
         <w:rPr>
           <w:w w:val="105"/>
@@ -24534,7 +25076,7 @@
         </w:rPr>
         <w:tab/>
       </w:r>
-      <w:ins w:id="119" w:author="Krishnan, Ganesh [STAT]" w:date="2018-09-20T15:42:00Z">
+      <w:ins w:id="173" w:author="Krishnan, Ganesh [STAT]" w:date="2018-09-20T15:42:00Z">
         <w:r>
           <w:rPr>
             <w:w w:val="105"/>
@@ -24543,7 +25085,7 @@
           <w:t xml:space="preserve"> </w:t>
         </w:r>
       </w:ins>
-      <w:del w:id="120" w:author="Krishnan, Ganesh [STAT]" w:date="2018-09-20T15:42:00Z">
+      <w:del w:id="174" w:author="Krishnan, Ganesh [STAT]" w:date="2018-09-20T15:42:00Z">
         <w:r>
           <w:rPr>
             <w:w w:val="105"/>
@@ -24563,7 +25105,7 @@
         <w:rPr>
           <w:w w:val="105"/>
           <w:sz w:val="24"/>
-          <w:rPrChange w:id="121" w:author="Krishnan, Ganesh [STAT]" w:date="2018-09-20T15:39:00Z">
+          <w:rPrChange w:id="175" w:author="Krishnan, Ganesh [STAT]" w:date="2018-09-20T15:39:00Z">
             <w:rPr>
               <w:w w:val="110"/>
               <w:sz w:val="24"/>
@@ -24572,7 +25114,7 @@
         </w:rPr>
         <w:t>Research</w:t>
       </w:r>
-      <w:ins w:id="122" w:author="Krishnan, Ganesh [STAT]" w:date="2018-09-20T15:42:00Z">
+      <w:ins w:id="176" w:author="Krishnan, Ganesh [STAT]" w:date="2018-09-20T15:42:00Z">
         <w:r>
           <w:rPr>
             <w:w w:val="105"/>
@@ -24581,12 +25123,12 @@
           <w:t xml:space="preserve"> </w:t>
         </w:r>
       </w:ins>
-      <w:del w:id="123" w:author="Krishnan, Ganesh [STAT]" w:date="2018-09-20T15:42:00Z">
+      <w:del w:id="177" w:author="Krishnan, Ganesh [STAT]" w:date="2018-09-20T15:42:00Z">
         <w:r>
           <w:rPr>
             <w:w w:val="105"/>
             <w:sz w:val="24"/>
-            <w:rPrChange w:id="124" w:author="Krishnan, Ganesh [STAT]" w:date="2018-09-20T15:39:00Z">
+            <w:rPrChange w:id="178" w:author="Krishnan, Ganesh [STAT]" w:date="2018-09-20T15:39:00Z">
               <w:rPr>
                 <w:w w:val="110"/>
                 <w:sz w:val="24"/>
@@ -24599,7 +25141,7 @@
           <w:rPr>
             <w:w w:val="105"/>
             <w:sz w:val="24"/>
-            <w:rPrChange w:id="125" w:author="Krishnan, Ganesh [STAT]" w:date="2018-09-20T15:39:00Z">
+            <w:rPrChange w:id="179" w:author="Krishnan, Ganesh [STAT]" w:date="2018-09-20T15:39:00Z">
               <w:rPr>
                 <w:w w:val="110"/>
                 <w:sz w:val="24"/>
@@ -24616,7 +25158,7 @@
         </w:rPr>
         <w:t>Council.</w:t>
       </w:r>
-      <w:ins w:id="126" w:author="Krishnan, Ganesh [STAT]" w:date="2018-09-20T15:42:00Z">
+      <w:ins w:id="180" w:author="Krishnan, Ganesh [STAT]" w:date="2018-09-20T15:42:00Z">
         <w:r>
           <w:rPr>
             <w:w w:val="105"/>
@@ -24625,7 +25167,7 @@
           <w:t xml:space="preserve"> </w:t>
         </w:r>
       </w:ins>
-      <w:del w:id="127" w:author="Krishnan, Ganesh [STAT]" w:date="2018-09-20T15:42:00Z">
+      <w:del w:id="181" w:author="Krishnan, Ganesh [STAT]" w:date="2018-09-20T15:42:00Z">
         <w:r>
           <w:rPr>
             <w:w w:val="105"/>
@@ -24634,7 +25176,7 @@
           <w:tab/>
         </w:r>
       </w:del>
-      <w:del w:id="128" w:author="Krishnan, Ganesh [STAT]" w:date="2018-09-20T15:34:00Z">
+      <w:del w:id="182" w:author="Krishnan, Ganesh [STAT]" w:date="2018-09-20T15:34:00Z">
         <w:r>
           <w:rPr>
             <w:w w:val="105"/>
@@ -24643,7 +25185,7 @@
           <w:tab/>
         </w:r>
       </w:del>
-      <w:del w:id="129" w:author="Krishnan, Ganesh [STAT]" w:date="2018-09-20T15:33:00Z">
+      <w:del w:id="183" w:author="Krishnan, Ganesh [STAT]" w:date="2018-09-20T15:33:00Z">
         <w:r>
           <w:rPr>
             <w:w w:val="105"/>
@@ -24656,7 +25198,7 @@
         <w:rPr>
           <w:w w:val="105"/>
           <w:sz w:val="24"/>
-          <w:rPrChange w:id="130" w:author="Krishnan, Ganesh [STAT]" w:date="2018-09-20T15:39:00Z">
+          <w:rPrChange w:id="184" w:author="Krishnan, Ganesh [STAT]" w:date="2018-09-20T15:39:00Z">
             <w:rPr>
               <w:w w:val="110"/>
               <w:sz w:val="24"/>
@@ -24665,12 +25207,12 @@
         </w:rPr>
         <w:t>Strengthening</w:t>
       </w:r>
-      <w:ins w:id="131" w:author="Krishnan, Ganesh [STAT]" w:date="2018-09-20T15:34:00Z">
+      <w:ins w:id="185" w:author="Krishnan, Ganesh [STAT]" w:date="2018-09-20T15:34:00Z">
         <w:r>
           <w:rPr>
             <w:w w:val="105"/>
             <w:sz w:val="24"/>
-            <w:rPrChange w:id="132" w:author="Krishnan, Ganesh [STAT]" w:date="2018-09-20T15:39:00Z">
+            <w:rPrChange w:id="186" w:author="Krishnan, Ganesh [STAT]" w:date="2018-09-20T15:39:00Z">
               <w:rPr>
                 <w:w w:val="110"/>
                 <w:sz w:val="24"/>
@@ -24680,12 +25222,12 @@
           <w:t xml:space="preserve"> </w:t>
         </w:r>
       </w:ins>
-      <w:del w:id="133" w:author="Krishnan, Ganesh [STAT]" w:date="2018-09-20T15:34:00Z">
+      <w:del w:id="187" w:author="Krishnan, Ganesh [STAT]" w:date="2018-09-20T15:34:00Z">
         <w:r>
           <w:rPr>
             <w:w w:val="105"/>
             <w:sz w:val="24"/>
-            <w:rPrChange w:id="134" w:author="Krishnan, Ganesh [STAT]" w:date="2018-09-20T15:39:00Z">
+            <w:rPrChange w:id="188" w:author="Krishnan, Ganesh [STAT]" w:date="2018-09-20T15:39:00Z">
               <w:rPr>
                 <w:w w:val="110"/>
                 <w:sz w:val="24"/>
@@ -24699,7 +25241,7 @@
         <w:rPr>
           <w:w w:val="105"/>
           <w:sz w:val="24"/>
-          <w:rPrChange w:id="135" w:author="Krishnan, Ganesh [STAT]" w:date="2018-09-20T15:39:00Z">
+          <w:rPrChange w:id="189" w:author="Krishnan, Ganesh [STAT]" w:date="2018-09-20T15:39:00Z">
             <w:rPr>
               <w:spacing w:val="-3"/>
               <w:w w:val="110"/>
@@ -24709,12 +25251,12 @@
         </w:rPr>
         <w:t>Forensic</w:t>
       </w:r>
-      <w:ins w:id="136" w:author="Krishnan, Ganesh [STAT]" w:date="2018-09-20T15:34:00Z">
+      <w:ins w:id="190" w:author="Krishnan, Ganesh [STAT]" w:date="2018-09-20T15:34:00Z">
         <w:r>
           <w:rPr>
             <w:w w:val="105"/>
             <w:sz w:val="24"/>
-            <w:rPrChange w:id="137" w:author="Krishnan, Ganesh [STAT]" w:date="2018-09-20T15:39:00Z">
+            <w:rPrChange w:id="191" w:author="Krishnan, Ganesh [STAT]" w:date="2018-09-20T15:39:00Z">
               <w:rPr>
                 <w:spacing w:val="-3"/>
                 <w:w w:val="110"/>
@@ -24725,12 +25267,12 @@
           <w:t xml:space="preserve"> </w:t>
         </w:r>
       </w:ins>
-      <w:del w:id="138" w:author="Krishnan, Ganesh [STAT]" w:date="2018-09-20T15:34:00Z">
+      <w:del w:id="192" w:author="Krishnan, Ganesh [STAT]" w:date="2018-09-20T15:34:00Z">
         <w:r>
           <w:rPr>
             <w:w w:val="105"/>
             <w:sz w:val="24"/>
-            <w:rPrChange w:id="139" w:author="Krishnan, Ganesh [STAT]" w:date="2018-09-20T15:39:00Z">
+            <w:rPrChange w:id="193" w:author="Krishnan, Ganesh [STAT]" w:date="2018-09-20T15:39:00Z">
               <w:rPr>
                 <w:spacing w:val="-3"/>
                 <w:w w:val="110"/>
@@ -24745,7 +25287,7 @@
         <w:rPr>
           <w:w w:val="105"/>
           <w:sz w:val="24"/>
-          <w:rPrChange w:id="140" w:author="Krishnan, Ganesh [STAT]" w:date="2018-09-20T15:39:00Z">
+          <w:rPrChange w:id="194" w:author="Krishnan, Ganesh [STAT]" w:date="2018-09-20T15:39:00Z">
             <w:rPr>
               <w:sz w:val="24"/>
             </w:rPr>
@@ -24753,12 +25295,12 @@
         </w:rPr>
         <w:t>Science</w:t>
       </w:r>
-      <w:ins w:id="141" w:author="Krishnan, Ganesh [STAT]" w:date="2018-09-20T15:34:00Z">
+      <w:ins w:id="195" w:author="Krishnan, Ganesh [STAT]" w:date="2018-09-20T15:34:00Z">
         <w:r>
           <w:rPr>
             <w:w w:val="105"/>
             <w:sz w:val="24"/>
-            <w:rPrChange w:id="142" w:author="Krishnan, Ganesh [STAT]" w:date="2018-09-20T15:39:00Z">
+            <w:rPrChange w:id="196" w:author="Krishnan, Ganesh [STAT]" w:date="2018-09-20T15:39:00Z">
               <w:rPr>
                 <w:sz w:val="24"/>
               </w:rPr>
@@ -24767,12 +25309,12 @@
           <w:t xml:space="preserve"> </w:t>
         </w:r>
       </w:ins>
-      <w:del w:id="143" w:author="Krishnan, Ganesh [STAT]" w:date="2018-09-20T15:34:00Z">
+      <w:del w:id="197" w:author="Krishnan, Ganesh [STAT]" w:date="2018-09-20T15:34:00Z">
         <w:r>
           <w:rPr>
             <w:w w:val="105"/>
             <w:sz w:val="24"/>
-            <w:rPrChange w:id="144" w:author="Krishnan, Ganesh [STAT]" w:date="2018-09-20T15:39:00Z">
+            <w:rPrChange w:id="198" w:author="Krishnan, Ganesh [STAT]" w:date="2018-09-20T15:39:00Z">
               <w:rPr>
                 <w:sz w:val="24"/>
               </w:rPr>
@@ -24784,7 +25326,7 @@
           <w:rPr>
             <w:w w:val="105"/>
             <w:sz w:val="24"/>
-            <w:rPrChange w:id="145" w:author="Krishnan, Ganesh [STAT]" w:date="2018-09-20T15:39:00Z">
+            <w:rPrChange w:id="199" w:author="Krishnan, Ganesh [STAT]" w:date="2018-09-20T15:39:00Z">
               <w:rPr>
                 <w:sz w:val="24"/>
               </w:rPr>
@@ -24797,7 +25339,7 @@
         <w:rPr>
           <w:w w:val="105"/>
           <w:sz w:val="24"/>
-          <w:rPrChange w:id="146" w:author="Krishnan, Ganesh [STAT]" w:date="2018-09-20T15:39:00Z">
+          <w:rPrChange w:id="200" w:author="Krishnan, Ganesh [STAT]" w:date="2018-09-20T15:39:00Z">
             <w:rPr>
               <w:w w:val="110"/>
               <w:sz w:val="24"/>
@@ -24806,12 +25348,12 @@
         </w:rPr>
         <w:t>in</w:t>
       </w:r>
-      <w:del w:id="147" w:author="Krishnan, Ganesh [STAT]" w:date="2018-09-20T15:42:00Z">
+      <w:del w:id="201" w:author="Krishnan, Ganesh [STAT]" w:date="2018-09-20T15:42:00Z">
         <w:r>
           <w:rPr>
             <w:w w:val="105"/>
             <w:sz w:val="24"/>
-            <w:rPrChange w:id="148" w:author="Krishnan, Ganesh [STAT]" w:date="2018-09-20T15:39:00Z">
+            <w:rPrChange w:id="202" w:author="Krishnan, Ganesh [STAT]" w:date="2018-09-20T15:39:00Z">
               <w:rPr>
                 <w:w w:val="110"/>
                 <w:sz w:val="24"/>
@@ -24824,7 +25366,7 @@
           <w:rPr>
             <w:w w:val="105"/>
             <w:sz w:val="24"/>
-            <w:rPrChange w:id="149" w:author="Krishnan, Ganesh [STAT]" w:date="2018-09-20T15:39:00Z">
+            <w:rPrChange w:id="203" w:author="Krishnan, Ganesh [STAT]" w:date="2018-09-20T15:39:00Z">
               <w:rPr>
                 <w:w w:val="110"/>
                 <w:sz w:val="24"/>
@@ -24834,7 +25376,7 @@
           <w:tab/>
         </w:r>
       </w:del>
-      <w:ins w:id="150" w:author="Krishnan, Ganesh [STAT]" w:date="2018-09-20T15:42:00Z">
+      <w:ins w:id="204" w:author="Krishnan, Ganesh [STAT]" w:date="2018-09-20T15:42:00Z">
         <w:r>
           <w:rPr>
             <w:w w:val="105"/>
@@ -24847,7 +25389,7 @@
         <w:rPr>
           <w:w w:val="105"/>
           <w:sz w:val="24"/>
-          <w:rPrChange w:id="151" w:author="Krishnan, Ganesh [STAT]" w:date="2018-09-20T15:39:00Z">
+          <w:rPrChange w:id="205" w:author="Krishnan, Ganesh [STAT]" w:date="2018-09-20T15:39:00Z">
             <w:rPr>
               <w:w w:val="110"/>
               <w:sz w:val="24"/>
@@ -24856,7 +25398,7 @@
         </w:rPr>
         <w:t>the</w:t>
       </w:r>
-      <w:ins w:id="152" w:author="Krishnan, Ganesh [STAT]" w:date="2018-09-20T15:42:00Z">
+      <w:ins w:id="206" w:author="Krishnan, Ganesh [STAT]" w:date="2018-09-20T15:42:00Z">
         <w:r>
           <w:rPr>
             <w:w w:val="105"/>
@@ -24865,12 +25407,12 @@
           <w:t xml:space="preserve"> </w:t>
         </w:r>
       </w:ins>
-      <w:del w:id="153" w:author="Krishnan, Ganesh [STAT]" w:date="2018-09-20T15:42:00Z">
+      <w:del w:id="207" w:author="Krishnan, Ganesh [STAT]" w:date="2018-09-20T15:42:00Z">
         <w:r>
           <w:rPr>
             <w:w w:val="105"/>
             <w:sz w:val="24"/>
-            <w:rPrChange w:id="154" w:author="Krishnan, Ganesh [STAT]" w:date="2018-09-20T15:39:00Z">
+            <w:rPrChange w:id="208" w:author="Krishnan, Ganesh [STAT]" w:date="2018-09-20T15:39:00Z">
               <w:rPr>
                 <w:w w:val="110"/>
                 <w:sz w:val="24"/>
@@ -24884,7 +25426,7 @@
         <w:rPr>
           <w:w w:val="105"/>
           <w:sz w:val="24"/>
-          <w:rPrChange w:id="155" w:author="Krishnan, Ganesh [STAT]" w:date="2018-09-20T15:39:00Z">
+          <w:rPrChange w:id="209" w:author="Krishnan, Ganesh [STAT]" w:date="2018-09-20T15:39:00Z">
             <w:rPr>
               <w:w w:val="110"/>
               <w:sz w:val="24"/>
@@ -24893,12 +25435,12 @@
         </w:rPr>
         <w:t>Unite</w:t>
       </w:r>
-      <w:ins w:id="156" w:author="Krishnan, Ganesh [STAT]" w:date="2018-09-20T15:34:00Z">
+      <w:ins w:id="210" w:author="Krishnan, Ganesh [STAT]" w:date="2018-09-20T15:34:00Z">
         <w:r>
           <w:rPr>
             <w:w w:val="105"/>
             <w:sz w:val="24"/>
-            <w:rPrChange w:id="157" w:author="Krishnan, Ganesh [STAT]" w:date="2018-09-20T15:39:00Z">
+            <w:rPrChange w:id="211" w:author="Krishnan, Ganesh [STAT]" w:date="2018-09-20T15:39:00Z">
               <w:rPr>
                 <w:w w:val="110"/>
                 <w:sz w:val="24"/>
@@ -24908,7 +25450,7 @@
           <w:t>d</w:t>
         </w:r>
       </w:ins>
-      <w:ins w:id="158" w:author="Krishnan, Ganesh [STAT]" w:date="2018-09-20T15:42:00Z">
+      <w:ins w:id="212" w:author="Krishnan, Ganesh [STAT]" w:date="2018-09-20T15:42:00Z">
         <w:r>
           <w:rPr>
             <w:w w:val="105"/>
@@ -24917,12 +25459,12 @@
           <w:t xml:space="preserve"> </w:t>
         </w:r>
       </w:ins>
-      <w:del w:id="159" w:author="Krishnan, Ganesh [STAT]" w:date="2018-09-20T15:34:00Z">
+      <w:del w:id="213" w:author="Krishnan, Ganesh [STAT]" w:date="2018-09-20T15:34:00Z">
         <w:r>
           <w:rPr>
             <w:w w:val="105"/>
             <w:sz w:val="24"/>
-            <w:rPrChange w:id="160" w:author="Krishnan, Ganesh [STAT]" w:date="2018-09-20T15:39:00Z">
+            <w:rPrChange w:id="214" w:author="Krishnan, Ganesh [STAT]" w:date="2018-09-20T15:39:00Z">
               <w:rPr>
                 <w:w w:val="110"/>
                 <w:sz w:val="24"/>
@@ -24935,7 +25477,7 @@
           <w:rPr>
             <w:w w:val="105"/>
             <w:sz w:val="24"/>
-            <w:rPrChange w:id="161" w:author="Krishnan, Ganesh [STAT]" w:date="2018-09-20T15:39:00Z">
+            <w:rPrChange w:id="215" w:author="Krishnan, Ganesh [STAT]" w:date="2018-09-20T15:39:00Z">
               <w:rPr>
                 <w:w w:val="110"/>
                 <w:sz w:val="24"/>
@@ -24945,12 +25487,12 @@
           <w:tab/>
         </w:r>
       </w:del>
-      <w:del w:id="162" w:author="Krishnan, Ganesh [STAT]" w:date="2018-09-20T15:42:00Z">
+      <w:del w:id="216" w:author="Krishnan, Ganesh [STAT]" w:date="2018-09-20T15:42:00Z">
         <w:r>
           <w:rPr>
             <w:w w:val="105"/>
             <w:sz w:val="24"/>
-            <w:rPrChange w:id="163" w:author="Krishnan, Ganesh [STAT]" w:date="2018-09-20T15:39:00Z">
+            <w:rPrChange w:id="217" w:author="Krishnan, Ganesh [STAT]" w:date="2018-09-20T15:39:00Z">
               <w:rPr>
                 <w:w w:val="110"/>
                 <w:sz w:val="24"/>
@@ -24964,7 +25506,7 @@
         <w:rPr>
           <w:w w:val="105"/>
           <w:sz w:val="24"/>
-          <w:rPrChange w:id="164" w:author="Krishnan, Ganesh [STAT]" w:date="2018-09-20T15:39:00Z">
+          <w:rPrChange w:id="218" w:author="Krishnan, Ganesh [STAT]" w:date="2018-09-20T15:39:00Z">
             <w:rPr>
               <w:w w:val="110"/>
               <w:sz w:val="24"/>
@@ -24977,7 +25519,7 @@
         <w:rPr>
           <w:w w:val="105"/>
           <w:sz w:val="24"/>
-          <w:rPrChange w:id="165" w:author="Krishnan, Ganesh [STAT]" w:date="2018-09-20T15:39:00Z">
+          <w:rPrChange w:id="219" w:author="Krishnan, Ganesh [STAT]" w:date="2018-09-20T15:39:00Z">
             <w:rPr>
               <w:w w:val="110"/>
               <w:sz w:val="24"/>
@@ -24991,7 +25533,7 @@
         <w:rPr>
           <w:w w:val="105"/>
           <w:sz w:val="24"/>
-          <w:rPrChange w:id="166" w:author="Krishnan, Ganesh [STAT]" w:date="2018-09-20T15:39:00Z">
+          <w:rPrChange w:id="220" w:author="Krishnan, Ganesh [STAT]" w:date="2018-09-20T15:39:00Z">
             <w:rPr>
               <w:w w:val="110"/>
               <w:sz w:val="24"/>
@@ -25001,12 +25543,12 @@
         <w:tab/>
         <w:t>Path</w:t>
       </w:r>
-      <w:ins w:id="167" w:author="Krishnan, Ganesh [STAT]" w:date="2018-09-20T15:34:00Z">
+      <w:ins w:id="221" w:author="Krishnan, Ganesh [STAT]" w:date="2018-09-20T15:34:00Z">
         <w:r>
           <w:rPr>
             <w:w w:val="105"/>
             <w:sz w:val="24"/>
-            <w:rPrChange w:id="168" w:author="Krishnan, Ganesh [STAT]" w:date="2018-09-20T15:39:00Z">
+            <w:rPrChange w:id="222" w:author="Krishnan, Ganesh [STAT]" w:date="2018-09-20T15:39:00Z">
               <w:rPr>
                 <w:w w:val="110"/>
                 <w:sz w:val="24"/>
@@ -25016,12 +25558,12 @@
           <w:t xml:space="preserve"> </w:t>
         </w:r>
       </w:ins>
-      <w:del w:id="169" w:author="Krishnan, Ganesh [STAT]" w:date="2018-09-20T15:34:00Z">
+      <w:del w:id="223" w:author="Krishnan, Ganesh [STAT]" w:date="2018-09-20T15:34:00Z">
         <w:r>
           <w:rPr>
             <w:w w:val="105"/>
             <w:sz w:val="24"/>
-            <w:rPrChange w:id="170" w:author="Krishnan, Ganesh [STAT]" w:date="2018-09-20T15:39:00Z">
+            <w:rPrChange w:id="224" w:author="Krishnan, Ganesh [STAT]" w:date="2018-09-20T15:39:00Z">
               <w:rPr>
                 <w:w w:val="110"/>
                 <w:sz w:val="24"/>
@@ -25034,7 +25576,7 @@
           <w:rPr>
             <w:w w:val="105"/>
             <w:sz w:val="24"/>
-            <w:rPrChange w:id="171" w:author="Krishnan, Ganesh [STAT]" w:date="2018-09-20T15:39:00Z">
+            <w:rPrChange w:id="225" w:author="Krishnan, Ganesh [STAT]" w:date="2018-09-20T15:39:00Z">
               <w:rPr>
                 <w:w w:val="110"/>
                 <w:sz w:val="24"/>
@@ -25048,7 +25590,7 @@
         <w:rPr>
           <w:w w:val="105"/>
           <w:sz w:val="24"/>
-          <w:rPrChange w:id="172" w:author="Krishnan, Ganesh [STAT]" w:date="2018-09-20T15:39:00Z">
+          <w:rPrChange w:id="226" w:author="Krishnan, Ganesh [STAT]" w:date="2018-09-20T15:39:00Z">
             <w:rPr>
               <w:spacing w:val="-4"/>
               <w:w w:val="110"/>
@@ -25058,12 +25600,12 @@
         </w:rPr>
         <w:t>Forward.</w:t>
       </w:r>
-      <w:ins w:id="173" w:author="Krishnan, Ganesh [STAT]" w:date="2018-09-20T15:34:00Z">
+      <w:ins w:id="227" w:author="Krishnan, Ganesh [STAT]" w:date="2018-09-20T15:34:00Z">
         <w:r>
           <w:rPr>
             <w:w w:val="105"/>
             <w:sz w:val="24"/>
-            <w:rPrChange w:id="174" w:author="Krishnan, Ganesh [STAT]" w:date="2018-09-20T15:39:00Z">
+            <w:rPrChange w:id="228" w:author="Krishnan, Ganesh [STAT]" w:date="2018-09-20T15:39:00Z">
               <w:rPr>
                 <w:spacing w:val="-4"/>
                 <w:w w:val="110"/>
@@ -25074,12 +25616,12 @@
           <w:t xml:space="preserve"> </w:t>
         </w:r>
       </w:ins>
-      <w:del w:id="175" w:author="Krishnan, Ganesh [STAT]" w:date="2018-09-20T15:34:00Z">
+      <w:del w:id="229" w:author="Krishnan, Ganesh [STAT]" w:date="2018-09-20T15:34:00Z">
         <w:r>
           <w:rPr>
             <w:w w:val="105"/>
             <w:sz w:val="24"/>
-            <w:rPrChange w:id="176" w:author="Krishnan, Ganesh [STAT]" w:date="2018-09-20T15:39:00Z">
+            <w:rPrChange w:id="230" w:author="Krishnan, Ganesh [STAT]" w:date="2018-09-20T15:39:00Z">
               <w:rPr>
                 <w:spacing w:val="-4"/>
                 <w:w w:val="110"/>
@@ -25093,7 +25635,7 @@
           <w:rPr>
             <w:w w:val="105"/>
             <w:sz w:val="24"/>
-            <w:rPrChange w:id="177" w:author="Krishnan, Ganesh [STAT]" w:date="2018-09-20T15:39:00Z">
+            <w:rPrChange w:id="231" w:author="Krishnan, Ganesh [STAT]" w:date="2018-09-20T15:39:00Z">
               <w:rPr>
                 <w:spacing w:val="-4"/>
                 <w:w w:val="110"/>
@@ -25108,7 +25650,7 @@
         <w:rPr>
           <w:w w:val="105"/>
           <w:sz w:val="24"/>
-          <w:rPrChange w:id="178" w:author="Krishnan, Ganesh [STAT]" w:date="2018-09-20T15:39:00Z">
+          <w:rPrChange w:id="232" w:author="Krishnan, Ganesh [STAT]" w:date="2018-09-20T15:39:00Z">
             <w:rPr>
               <w:w w:val="110"/>
               <w:sz w:val="24"/>
@@ -25117,12 +25659,12 @@
         </w:rPr>
         <w:t>Washington,</w:t>
       </w:r>
-      <w:ins w:id="179" w:author="Krishnan, Ganesh [STAT]" w:date="2018-09-20T15:34:00Z">
+      <w:ins w:id="233" w:author="Krishnan, Ganesh [STAT]" w:date="2018-09-20T15:34:00Z">
         <w:r>
           <w:rPr>
             <w:w w:val="105"/>
             <w:sz w:val="24"/>
-            <w:rPrChange w:id="180" w:author="Krishnan, Ganesh [STAT]" w:date="2018-09-20T15:39:00Z">
+            <w:rPrChange w:id="234" w:author="Krishnan, Ganesh [STAT]" w:date="2018-09-20T15:39:00Z">
               <w:rPr>
                 <w:w w:val="110"/>
                 <w:sz w:val="24"/>
@@ -25132,12 +25674,12 @@
           <w:t xml:space="preserve"> </w:t>
         </w:r>
       </w:ins>
-      <w:del w:id="181" w:author="Krishnan, Ganesh [STAT]" w:date="2018-09-20T15:34:00Z">
+      <w:del w:id="235" w:author="Krishnan, Ganesh [STAT]" w:date="2018-09-20T15:34:00Z">
         <w:r>
           <w:rPr>
             <w:w w:val="105"/>
             <w:sz w:val="24"/>
-            <w:rPrChange w:id="182" w:author="Krishnan, Ganesh [STAT]" w:date="2018-09-20T15:39:00Z">
+            <w:rPrChange w:id="236" w:author="Krishnan, Ganesh [STAT]" w:date="2018-09-20T15:39:00Z">
               <w:rPr>
                 <w:w w:val="110"/>
                 <w:sz w:val="24"/>
@@ -25150,7 +25692,7 @@
           <w:rPr>
             <w:w w:val="105"/>
             <w:sz w:val="24"/>
-            <w:rPrChange w:id="183" w:author="Krishnan, Ganesh [STAT]" w:date="2018-09-20T15:39:00Z">
+            <w:rPrChange w:id="237" w:author="Krishnan, Ganesh [STAT]" w:date="2018-09-20T15:39:00Z">
               <w:rPr>
                 <w:w w:val="110"/>
                 <w:sz w:val="24"/>
@@ -25164,7 +25706,7 @@
         <w:rPr>
           <w:w w:val="105"/>
           <w:sz w:val="24"/>
-          <w:rPrChange w:id="184" w:author="Krishnan, Ganesh [STAT]" w:date="2018-09-20T15:39:00Z">
+          <w:rPrChange w:id="238" w:author="Krishnan, Ganesh [STAT]" w:date="2018-09-20T15:39:00Z">
             <w:rPr>
               <w:w w:val="110"/>
               <w:sz w:val="24"/>
@@ -25177,7 +25719,7 @@
         <w:rPr>
           <w:w w:val="105"/>
           <w:sz w:val="24"/>
-          <w:rPrChange w:id="185" w:author="Krishnan, Ganesh [STAT]" w:date="2018-09-20T15:39:00Z">
+          <w:rPrChange w:id="239" w:author="Krishnan, Ganesh [STAT]" w:date="2018-09-20T15:39:00Z">
             <w:rPr>
               <w:w w:val="110"/>
               <w:sz w:val="24"/>
@@ -25191,7 +25733,7 @@
         <w:rPr>
           <w:w w:val="105"/>
           <w:sz w:val="24"/>
-          <w:rPrChange w:id="186" w:author="Krishnan, Ganesh [STAT]" w:date="2018-09-20T15:39:00Z">
+          <w:rPrChange w:id="240" w:author="Krishnan, Ganesh [STAT]" w:date="2018-09-20T15:39:00Z">
             <w:rPr>
               <w:w w:val="110"/>
               <w:sz w:val="24"/>
@@ -25201,12 +25743,12 @@
         <w:tab/>
         <w:t>Na</w:t>
       </w:r>
-      <w:del w:id="187" w:author="Krishnan, Ganesh [STAT]" w:date="2018-09-20T15:34:00Z">
+      <w:del w:id="241" w:author="Krishnan, Ganesh [STAT]" w:date="2018-09-20T15:34:00Z">
         <w:r>
           <w:rPr>
             <w:w w:val="105"/>
             <w:sz w:val="24"/>
-            <w:rPrChange w:id="188" w:author="Krishnan, Ganesh [STAT]" w:date="2018-09-20T15:39:00Z">
+            <w:rPrChange w:id="242" w:author="Krishnan, Ganesh [STAT]" w:date="2018-09-20T15:39:00Z">
               <w:rPr>
                 <w:sz w:val="24"/>
               </w:rPr>
@@ -25219,7 +25761,7 @@
         <w:rPr>
           <w:w w:val="105"/>
           <w:sz w:val="24"/>
-          <w:rPrChange w:id="189" w:author="Krishnan, Ganesh [STAT]" w:date="2018-09-20T15:39:00Z">
+          <w:rPrChange w:id="243" w:author="Krishnan, Ganesh [STAT]" w:date="2018-09-20T15:39:00Z">
             <w:rPr>
               <w:w w:val="110"/>
               <w:sz w:val="24"/>
@@ -25228,12 +25770,12 @@
         </w:rPr>
         <w:t>tional</w:t>
       </w:r>
-      <w:ins w:id="190" w:author="Krishnan, Ganesh [STAT]" w:date="2018-09-20T15:34:00Z">
+      <w:ins w:id="244" w:author="Krishnan, Ganesh [STAT]" w:date="2018-09-20T15:34:00Z">
         <w:r>
           <w:rPr>
             <w:w w:val="105"/>
             <w:sz w:val="24"/>
-            <w:rPrChange w:id="191" w:author="Krishnan, Ganesh [STAT]" w:date="2018-09-20T15:39:00Z">
+            <w:rPrChange w:id="245" w:author="Krishnan, Ganesh [STAT]" w:date="2018-09-20T15:39:00Z">
               <w:rPr>
                 <w:w w:val="110"/>
                 <w:sz w:val="24"/>
@@ -25243,12 +25785,12 @@
           <w:t xml:space="preserve"> </w:t>
         </w:r>
       </w:ins>
-      <w:del w:id="192" w:author="Krishnan, Ganesh [STAT]" w:date="2018-09-20T15:34:00Z">
+      <w:del w:id="246" w:author="Krishnan, Ganesh [STAT]" w:date="2018-09-20T15:34:00Z">
         <w:r>
           <w:rPr>
             <w:w w:val="105"/>
             <w:sz w:val="24"/>
-            <w:rPrChange w:id="193" w:author="Krishnan, Ganesh [STAT]" w:date="2018-09-20T15:39:00Z">
+            <w:rPrChange w:id="247" w:author="Krishnan, Ganesh [STAT]" w:date="2018-09-20T15:39:00Z">
               <w:rPr>
                 <w:w w:val="110"/>
                 <w:sz w:val="24"/>
@@ -25262,7 +25804,7 @@
         <w:rPr>
           <w:w w:val="105"/>
           <w:sz w:val="24"/>
-          <w:rPrChange w:id="194" w:author="Krishnan, Ganesh [STAT]" w:date="2018-09-20T15:39:00Z">
+          <w:rPrChange w:id="248" w:author="Krishnan, Ganesh [STAT]" w:date="2018-09-20T15:39:00Z">
             <w:rPr>
               <w:w w:val="110"/>
               <w:sz w:val="24"/>
@@ -25271,12 +25813,12 @@
         </w:rPr>
         <w:t>Academies</w:t>
       </w:r>
-      <w:ins w:id="195" w:author="Krishnan, Ganesh [STAT]" w:date="2018-09-20T15:34:00Z">
+      <w:ins w:id="249" w:author="Krishnan, Ganesh [STAT]" w:date="2018-09-20T15:34:00Z">
         <w:r>
           <w:rPr>
             <w:w w:val="105"/>
             <w:sz w:val="24"/>
-            <w:rPrChange w:id="196" w:author="Krishnan, Ganesh [STAT]" w:date="2018-09-20T15:39:00Z">
+            <w:rPrChange w:id="250" w:author="Krishnan, Ganesh [STAT]" w:date="2018-09-20T15:39:00Z">
               <w:rPr>
                 <w:w w:val="110"/>
                 <w:sz w:val="24"/>
@@ -25286,12 +25828,12 @@
           <w:t xml:space="preserve"> </w:t>
         </w:r>
       </w:ins>
-      <w:del w:id="197" w:author="Krishnan, Ganesh [STAT]" w:date="2018-09-20T15:34:00Z">
+      <w:del w:id="251" w:author="Krishnan, Ganesh [STAT]" w:date="2018-09-20T15:34:00Z">
         <w:r>
           <w:rPr>
             <w:w w:val="105"/>
             <w:sz w:val="24"/>
-            <w:rPrChange w:id="198" w:author="Krishnan, Ganesh [STAT]" w:date="2018-09-20T15:39:00Z">
+            <w:rPrChange w:id="252" w:author="Krishnan, Ganesh [STAT]" w:date="2018-09-20T15:39:00Z">
               <w:rPr>
                 <w:w w:val="110"/>
                 <w:sz w:val="24"/>
@@ -25305,7 +25847,7 @@
         <w:rPr>
           <w:w w:val="105"/>
           <w:sz w:val="24"/>
-          <w:rPrChange w:id="199" w:author="Krishnan, Ganesh [STAT]" w:date="2018-09-20T15:39:00Z">
+          <w:rPrChange w:id="253" w:author="Krishnan, Ganesh [STAT]" w:date="2018-09-20T15:39:00Z">
             <w:rPr>
               <w:w w:val="110"/>
               <w:sz w:val="24"/>
@@ -25318,7 +25860,7 @@
         <w:rPr>
           <w:w w:val="105"/>
           <w:sz w:val="24"/>
-          <w:rPrChange w:id="200" w:author="Krishnan, Ganesh [STAT]" w:date="2018-09-20T15:39:00Z">
+          <w:rPrChange w:id="254" w:author="Krishnan, Ganesh [STAT]" w:date="2018-09-20T15:39:00Z">
             <w:rPr>
               <w:w w:val="110"/>
               <w:sz w:val="24"/>
@@ -25328,7 +25870,7 @@
         <w:tab/>
         <w:t>2009.</w:t>
       </w:r>
-      <w:ins w:id="201" w:author="Krishnan, Ganesh [STAT]" w:date="2018-09-20T15:41:00Z">
+      <w:ins w:id="255" w:author="Krishnan, Ganesh [STAT]" w:date="2018-09-20T15:41:00Z">
         <w:r>
           <w:rPr>
             <w:w w:val="105"/>
@@ -25395,12 +25937,12 @@
           <w:t xml:space="preserve"> </w:t>
         </w:r>
       </w:ins>
-      <w:ins w:id="202" w:author="Krishnan, Ganesh [STAT]" w:date="2018-09-20T15:35:00Z">
+      <w:ins w:id="256" w:author="Krishnan, Ganesh [STAT]" w:date="2018-09-20T15:35:00Z">
         <w:r>
           <w:rPr>
             <w:w w:val="105"/>
             <w:sz w:val="24"/>
-            <w:rPrChange w:id="203" w:author="Krishnan, Ganesh [STAT]" w:date="2018-09-20T15:39:00Z">
+            <w:rPrChange w:id="257" w:author="Krishnan, Ganesh [STAT]" w:date="2018-09-20T15:39:00Z">
               <w:rPr>
                 <w:w w:val="110"/>
                 <w:sz w:val="24"/>
@@ -25411,13 +25953,13 @@
         </w:r>
       </w:ins>
       <w:proofErr w:type="gramEnd"/>
-      <w:del w:id="204" w:author="Krishnan, Ganesh [STAT]" w:date="2018-09-20T15:35:00Z">
+      <w:del w:id="258" w:author="Krishnan, Ganesh [STAT]" w:date="2018-09-20T15:35:00Z">
         <w:r>
           <w:rPr>
             <w:w w:val="105"/>
             <w:sz w:val="24"/>
             <w:szCs w:val="24"/>
-            <w:rPrChange w:id="205" w:author="Krishnan, Ganesh [STAT]" w:date="2018-09-20T15:40:00Z">
+            <w:rPrChange w:id="259" w:author="Krishnan, Ganesh [STAT]" w:date="2018-09-20T15:40:00Z">
               <w:rPr>
                 <w:w w:val="110"/>
                 <w:sz w:val="24"/>
@@ -25427,13 +25969,13 @@
           <w:tab/>
         </w:r>
       </w:del>
-      <w:del w:id="206" w:author="Krishnan, Ganesh [STAT]" w:date="2018-09-20T15:34:00Z">
+      <w:del w:id="260" w:author="Krishnan, Ganesh [STAT]" w:date="2018-09-20T15:34:00Z">
         <w:r>
           <w:rPr>
             <w:w w:val="105"/>
             <w:sz w:val="24"/>
             <w:szCs w:val="24"/>
-            <w:rPrChange w:id="207" w:author="Krishnan, Ganesh [STAT]" w:date="2018-09-20T15:40:00Z">
+            <w:rPrChange w:id="261" w:author="Krishnan, Ganesh [STAT]" w:date="2018-09-20T15:40:00Z">
               <w:rPr>
                 <w:w w:val="110"/>
                 <w:sz w:val="24"/>
@@ -25443,13 +25985,13 @@
           <w:tab/>
         </w:r>
       </w:del>
-      <w:del w:id="208" w:author="Krishnan, Ganesh [STAT]" w:date="2018-09-20T15:40:00Z">
+      <w:del w:id="262" w:author="Krishnan, Ganesh [STAT]" w:date="2018-09-20T15:40:00Z">
         <w:r>
           <w:rPr>
             <w:w w:val="105"/>
             <w:sz w:val="24"/>
             <w:szCs w:val="24"/>
-            <w:rPrChange w:id="209" w:author="Krishnan, Ganesh [STAT]" w:date="2018-09-20T15:40:00Z">
+            <w:rPrChange w:id="263" w:author="Krishnan, Ganesh [STAT]" w:date="2018-09-20T15:40:00Z">
               <w:rPr>
                 <w:color w:val="0000FF"/>
                 <w:w w:val="110"/>
@@ -25464,7 +26006,7 @@
             <w:w w:val="105"/>
             <w:sz w:val="24"/>
             <w:szCs w:val="24"/>
-            <w:rPrChange w:id="210" w:author="Krishnan, Ganesh [STAT]" w:date="2018-09-20T15:40:00Z">
+            <w:rPrChange w:id="264" w:author="Krishnan, Ganesh [STAT]" w:date="2018-09-20T15:40:00Z">
               <w:rPr>
                 <w:color w:val="0000FF"/>
                 <w:w w:val="110"/>
@@ -25479,7 +26021,7 @@
             <w:w w:val="105"/>
             <w:sz w:val="24"/>
             <w:szCs w:val="24"/>
-            <w:rPrChange w:id="211" w:author="Krishnan, Ganesh [STAT]" w:date="2018-09-20T15:40:00Z">
+            <w:rPrChange w:id="265" w:author="Krishnan, Ganesh [STAT]" w:date="2018-09-20T15:40:00Z">
               <w:rPr>
                 <w:color w:val="0000FF"/>
                 <w:w w:val="110"/>
@@ -25490,13 +26032,13 @@
           <w:fldChar w:fldCharType="separate"/>
         </w:r>
       </w:del>
-      <w:del w:id="212" w:author="Krishnan, Ganesh [STAT]" w:date="2018-09-20T15:33:00Z">
+      <w:del w:id="266" w:author="Krishnan, Ganesh [STAT]" w:date="2018-09-20T15:33:00Z">
         <w:r>
           <w:rPr>
             <w:w w:val="105"/>
             <w:sz w:val="24"/>
             <w:szCs w:val="24"/>
-            <w:rPrChange w:id="213" w:author="Krishnan, Ganesh [STAT]" w:date="2018-09-20T15:40:00Z">
+            <w:rPrChange w:id="267" w:author="Krishnan, Ganesh [STAT]" w:date="2018-09-20T15:40:00Z">
               <w:rPr>
                 <w:color w:val="0000FF"/>
                 <w:w w:val="110"/>
@@ -25507,13 +26049,13 @@
           <w:delText xml:space="preserve"> </w:delText>
         </w:r>
       </w:del>
-      <w:del w:id="214" w:author="Krishnan, Ganesh [STAT]" w:date="2018-09-20T15:40:00Z">
+      <w:del w:id="268" w:author="Krishnan, Ganesh [STAT]" w:date="2018-09-20T15:40:00Z">
         <w:r>
           <w:rPr>
             <w:w w:val="105"/>
             <w:sz w:val="24"/>
             <w:szCs w:val="24"/>
-            <w:rPrChange w:id="215" w:author="Krishnan, Ganesh [STAT]" w:date="2018-09-20T15:40:00Z">
+            <w:rPrChange w:id="269" w:author="Krishnan, Ganesh [STAT]" w:date="2018-09-20T15:40:00Z">
               <w:rPr>
                 <w:color w:val="0000FF"/>
                 <w:w w:val="110"/>
@@ -25528,7 +26070,7 @@
             <w:w w:val="105"/>
             <w:sz w:val="24"/>
             <w:szCs w:val="24"/>
-            <w:rPrChange w:id="216" w:author="Krishnan, Ganesh [STAT]" w:date="2018-09-20T15:40:00Z">
+            <w:rPrChange w:id="270" w:author="Krishnan, Ganesh [STAT]" w:date="2018-09-20T15:40:00Z">
               <w:rPr>
                 <w:color w:val="0000FF"/>
                 <w:w w:val="110"/>
@@ -25539,12 +26081,12 @@
           <w:fldChar w:fldCharType="end"/>
         </w:r>
       </w:del>
-      <w:del w:id="217" w:author="Krishnan, Ganesh [STAT]" w:date="2018-09-20T15:33:00Z">
+      <w:del w:id="271" w:author="Krishnan, Ganesh [STAT]" w:date="2018-09-20T15:33:00Z">
         <w:r>
           <w:rPr>
             <w:w w:val="105"/>
             <w:sz w:val="24"/>
-            <w:rPrChange w:id="218" w:author="Krishnan, Ganesh [STAT]" w:date="2018-09-20T15:39:00Z">
+            <w:rPrChange w:id="272" w:author="Krishnan, Ganesh [STAT]" w:date="2018-09-20T15:39:00Z">
               <w:rPr>
                 <w:color w:val="0000FF"/>
                 <w:w w:val="110"/>
@@ -25558,7 +26100,7 @@
           <w:rPr>
             <w:w w:val="105"/>
             <w:sz w:val="24"/>
-            <w:rPrChange w:id="219" w:author="Krishnan, Ganesh [STAT]" w:date="2018-09-20T15:39:00Z">
+            <w:rPrChange w:id="273" w:author="Krishnan, Ganesh [STAT]" w:date="2018-09-20T15:39:00Z">
               <w:rPr>
                 <w:color w:val="0000FF"/>
                 <w:w w:val="110"/>
@@ -25569,12 +26111,12 @@
           <w:delText xml:space="preserve">      </w:delText>
         </w:r>
       </w:del>
-      <w:ins w:id="220" w:author="Krishnan, Ganesh [STAT]" w:date="2018-09-20T15:33:00Z">
+      <w:ins w:id="274" w:author="Krishnan, Ganesh [STAT]" w:date="2018-09-20T15:33:00Z">
         <w:r>
           <w:rPr>
             <w:w w:val="105"/>
             <w:sz w:val="24"/>
-            <w:rPrChange w:id="221" w:author="Krishnan, Ganesh [STAT]" w:date="2018-09-20T15:39:00Z">
+            <w:rPrChange w:id="275" w:author="Krishnan, Ganesh [STAT]" w:date="2018-09-20T15:39:00Z">
               <w:rPr>
                 <w:w w:val="110"/>
                 <w:sz w:val="24"/>
@@ -25588,7 +26130,7 @@
         <w:rPr>
           <w:w w:val="105"/>
           <w:sz w:val="24"/>
-          <w:rPrChange w:id="222" w:author="Krishnan, Ganesh [STAT]" w:date="2018-09-20T15:39:00Z">
+          <w:rPrChange w:id="276" w:author="Krishnan, Ganesh [STAT]" w:date="2018-09-20T15:39:00Z">
             <w:rPr>
               <w:w w:val="110"/>
               <w:sz w:val="24"/>
@@ -25614,7 +26156,7 @@
         <w:rPr>
           <w:sz w:val="24"/>
         </w:rPr>
-        <w:pPrChange w:id="223" w:author="Krishnan, Ganesh [STAT]" w:date="2018-09-20T15:43:00Z">
+        <w:pPrChange w:id="277" w:author="Krishnan, Ganesh [STAT]" w:date="2018-09-20T15:43:00Z">
           <w:pPr>
             <w:pStyle w:val="ListParagraph"/>
             <w:numPr>
@@ -25630,8 +26172,8 @@
           </w:pPr>
         </w:pPrChange>
       </w:pPr>
-      <w:bookmarkStart w:id="224" w:name="_bookmark6"/>
-      <w:bookmarkEnd w:id="224"/>
+      <w:bookmarkStart w:id="278" w:name="_bookmark6"/>
+      <w:bookmarkEnd w:id="278"/>
       <w:r>
         <w:rPr>
           <w:w w:val="105"/>
@@ -25643,7 +26185,7 @@
         <w:rPr>
           <w:w w:val="105"/>
           <w:sz w:val="24"/>
-          <w:rPrChange w:id="225" w:author="Krishnan, Ganesh [STAT]" w:date="2018-09-20T15:43:00Z">
+          <w:rPrChange w:id="279" w:author="Krishnan, Ganesh [STAT]" w:date="2018-09-20T15:43:00Z">
             <w:rPr>
               <w:spacing w:val="-5"/>
               <w:w w:val="105"/>
@@ -25664,7 +26206,7 @@
         <w:rPr>
           <w:w w:val="105"/>
           <w:sz w:val="24"/>
-          <w:rPrChange w:id="226" w:author="Krishnan, Ganesh [STAT]" w:date="2018-09-20T15:43:00Z">
+          <w:rPrChange w:id="280" w:author="Krishnan, Ganesh [STAT]" w:date="2018-09-20T15:43:00Z">
             <w:rPr>
               <w:spacing w:val="-3"/>
               <w:w w:val="105"/>
@@ -25685,7 +26227,7 @@
         <w:rPr>
           <w:w w:val="105"/>
           <w:sz w:val="24"/>
-          <w:rPrChange w:id="227" w:author="Krishnan, Ganesh [STAT]" w:date="2018-09-20T15:43:00Z">
+          <w:rPrChange w:id="281" w:author="Krishnan, Ganesh [STAT]" w:date="2018-09-20T15:43:00Z">
             <w:rPr>
               <w:spacing w:val="-4"/>
               <w:w w:val="105"/>
@@ -25702,7 +26244,7 @@
         </w:rPr>
         <w:t>of Feature-Comparison Methods;</w:t>
       </w:r>
-      <w:del w:id="228" w:author="Krishnan, Ganesh [STAT]" w:date="2018-09-20T15:35:00Z">
+      <w:del w:id="282" w:author="Krishnan, Ganesh [STAT]" w:date="2018-09-20T15:35:00Z">
         <w:r>
           <w:rPr>
             <w:w w:val="105"/>
@@ -25718,7 +26260,7 @@
         </w:rPr>
         <w:t>2016.</w:t>
       </w:r>
-      <w:ins w:id="229" w:author="Krishnan, Ganesh [STAT]" w:date="2018-09-20T15:41:00Z">
+      <w:ins w:id="283" w:author="Krishnan, Ganesh [STAT]" w:date="2018-09-20T15:41:00Z">
         <w:r>
           <w:rPr>
             <w:w w:val="105"/>
@@ -25727,7 +26269,7 @@
           <w:t xml:space="preserve"> </w:t>
         </w:r>
       </w:ins>
-      <w:del w:id="230" w:author="Krishnan, Ganesh [STAT]" w:date="2018-09-20T15:36:00Z">
+      <w:del w:id="284" w:author="Krishnan, Ganesh [STAT]" w:date="2018-09-20T15:36:00Z">
         <w:r>
           <w:rPr>
             <w:w w:val="105"/>
@@ -25736,7 +26278,7 @@
           <w:delText xml:space="preserve"> </w:delText>
         </w:r>
       </w:del>
-      <w:del w:id="231" w:author="Krishnan, Ganesh [STAT]" w:date="2018-09-20T15:41:00Z">
+      <w:del w:id="285" w:author="Krishnan, Ganesh [STAT]" w:date="2018-09-20T15:41:00Z">
         <w:r>
           <w:rPr>
             <w:color w:val="0000FF"/>
@@ -25762,7 +26304,7 @@
           <w:fldChar w:fldCharType="separate"/>
         </w:r>
       </w:del>
-      <w:del w:id="232" w:author="Krishnan, Ganesh [STAT]" w:date="2018-09-20T15:35:00Z">
+      <w:del w:id="286" w:author="Krishnan, Ganesh [STAT]" w:date="2018-09-20T15:35:00Z">
         <w:r>
           <w:rPr>
             <w:color w:val="0000FF"/>
@@ -25772,7 +26314,7 @@
           <w:delText xml:space="preserve"> </w:delText>
         </w:r>
       </w:del>
-      <w:del w:id="233" w:author="Krishnan, Ganesh [STAT]" w:date="2018-09-20T15:41:00Z">
+      <w:del w:id="287" w:author="Krishnan, Ganesh [STAT]" w:date="2018-09-20T15:41:00Z">
         <w:r>
           <w:rPr>
             <w:color w:val="0000FF"/>
@@ -25782,7 +26324,7 @@
           <w:delText>files/microsites/ostp/PCAST/pcast_forensic_science_report_final.pdf</w:delText>
         </w:r>
       </w:del>
-      <w:del w:id="234" w:author="Krishnan, Ganesh [STAT]" w:date="2018-09-20T15:35:00Z">
+      <w:del w:id="288" w:author="Krishnan, Ganesh [STAT]" w:date="2018-09-20T15:35:00Z">
         <w:r>
           <w:rPr>
             <w:color w:val="0000FF"/>
@@ -25792,7 +26334,7 @@
           <w:delText xml:space="preserve">          </w:delText>
         </w:r>
       </w:del>
-      <w:del w:id="235" w:author="Krishnan, Ganesh [STAT]" w:date="2018-09-20T15:41:00Z">
+      <w:del w:id="289" w:author="Krishnan, Ganesh [STAT]" w:date="2018-09-20T15:41:00Z">
         <w:r>
           <w:rPr>
             <w:color w:val="0000FF"/>
@@ -25802,7 +26344,7 @@
           <w:fldChar w:fldCharType="end"/>
         </w:r>
       </w:del>
-      <w:ins w:id="236" w:author="Krishnan, Ganesh [STAT]" w:date="2018-09-20T15:41:00Z">
+      <w:ins w:id="290" w:author="Krishnan, Ganesh [STAT]" w:date="2018-09-20T15:41:00Z">
         <w:r>
           <w:rPr>
             <w:color w:val="0000FF"/>
@@ -25883,7 +26425,7 @@
         </w:rPr>
         <w:t>(ac</w:t>
       </w:r>
-      <w:del w:id="237" w:author="Krishnan, Ganesh [STAT]" w:date="2018-09-20T15:35:00Z">
+      <w:del w:id="291" w:author="Krishnan, Ganesh [STAT]" w:date="2018-09-20T15:35:00Z">
         <w:r>
           <w:rPr>
             <w:w w:val="105"/>
@@ -25932,8 +26474,8 @@
           <w:sz w:val="24"/>
         </w:rPr>
       </w:pPr>
-      <w:bookmarkStart w:id="238" w:name="_bookmark7"/>
-      <w:bookmarkEnd w:id="238"/>
+      <w:bookmarkStart w:id="292" w:name="_bookmark7"/>
+      <w:bookmarkEnd w:id="292"/>
       <w:r>
         <w:rPr>
           <w:w w:val="105"/>
@@ -26030,8 +26572,8 @@
           <w:sz w:val="24"/>
         </w:rPr>
       </w:pPr>
-      <w:bookmarkStart w:id="239" w:name="_bookmark8"/>
-      <w:bookmarkEnd w:id="239"/>
+      <w:bookmarkStart w:id="293" w:name="_bookmark8"/>
+      <w:bookmarkEnd w:id="293"/>
       <w:r>
         <w:rPr>
           <w:w w:val="105"/>
@@ -26072,7 +26614,7 @@
         <w:t>Sci</w:t>
       </w:r>
       <w:proofErr w:type="spellEnd"/>
-      <w:del w:id="240" w:author="Heike Hofmann" w:date="2018-09-21T15:42:00Z">
+      <w:del w:id="294" w:author="Heike Hofmann" w:date="2018-09-21T15:42:00Z">
         <w:r>
           <w:rPr>
             <w:w w:val="105"/>
@@ -26097,7 +26639,7 @@
         <w:t>Int</w:t>
       </w:r>
       <w:proofErr w:type="spellEnd"/>
-      <w:del w:id="241" w:author="Heike Hofmann" w:date="2018-09-21T15:43:00Z">
+      <w:del w:id="295" w:author="Heike Hofmann" w:date="2018-09-21T15:43:00Z">
         <w:r>
           <w:rPr>
             <w:w w:val="105"/>
@@ -26155,15 +26697,15 @@
           <w:sz w:val="24"/>
         </w:rPr>
       </w:pPr>
-      <w:bookmarkStart w:id="242" w:name="_bookmark9"/>
-      <w:bookmarkEnd w:id="242"/>
+      <w:bookmarkStart w:id="296" w:name="_bookmark9"/>
+      <w:bookmarkEnd w:id="296"/>
       <w:r>
         <w:rPr>
           <w:sz w:val="24"/>
         </w:rPr>
         <w:t xml:space="preserve">Bachrach B. Development of a 3D-based Automated Firearms Evidence Comparison System. </w:t>
       </w:r>
-      <w:del w:id="243" w:author="Heike Hofmann" w:date="2018-09-21T15:43:00Z">
+      <w:del w:id="297" w:author="Heike Hofmann" w:date="2018-09-21T15:43:00Z">
         <w:r>
           <w:rPr>
             <w:sz w:val="24"/>
@@ -26171,7 +26713,7 @@
           <w:delText xml:space="preserve">Journal </w:delText>
         </w:r>
       </w:del>
-      <w:ins w:id="244" w:author="Heike Hofmann" w:date="2018-09-21T15:43:00Z">
+      <w:ins w:id="298" w:author="Heike Hofmann" w:date="2018-09-21T15:43:00Z">
         <w:r>
           <w:rPr>
             <w:sz w:val="24"/>
@@ -26185,7 +26727,7 @@
           <w:t xml:space="preserve"> </w:t>
         </w:r>
       </w:ins>
-      <w:del w:id="245" w:author="Heike Hofmann" w:date="2018-09-21T15:43:00Z">
+      <w:del w:id="299" w:author="Heike Hofmann" w:date="2018-09-21T15:43:00Z">
         <w:r>
           <w:rPr>
             <w:sz w:val="24"/>
@@ -26208,7 +26750,7 @@
         <w:t>Sci</w:t>
       </w:r>
       <w:proofErr w:type="spellEnd"/>
-      <w:del w:id="246" w:author="Heike Hofmann" w:date="2018-09-21T15:43:00Z">
+      <w:del w:id="300" w:author="Heike Hofmann" w:date="2018-09-21T15:43:00Z">
         <w:r>
           <w:rPr>
             <w:sz w:val="24"/>
@@ -26261,8 +26803,8 @@
           <w:sz w:val="24"/>
         </w:rPr>
       </w:pPr>
-      <w:bookmarkStart w:id="247" w:name="_bookmark10"/>
-      <w:bookmarkEnd w:id="247"/>
+      <w:bookmarkStart w:id="301" w:name="_bookmark10"/>
+      <w:bookmarkEnd w:id="301"/>
       <w:proofErr w:type="spellStart"/>
       <w:r>
         <w:rPr>
@@ -26334,7 +26876,7 @@
         </w:rPr>
         <w:t>properties</w:t>
       </w:r>
-      <w:ins w:id="248" w:author="Heike Hofmann" w:date="2018-09-21T15:45:00Z">
+      <w:ins w:id="302" w:author="Heike Hofmann" w:date="2018-09-21T15:45:00Z">
         <w:r>
           <w:rPr>
             <w:w w:val="105"/>
@@ -26343,7 +26885,7 @@
           <w:t xml:space="preserve"> </w:t>
         </w:r>
       </w:ins>
-      <w:del w:id="249" w:author="Heike Hofmann" w:date="2018-09-21T15:45:00Z">
+      <w:del w:id="303" w:author="Heike Hofmann" w:date="2018-09-21T15:45:00Z">
         <w:r>
           <w:rPr>
             <w:w w:val="105"/>
@@ -26367,7 +26909,7 @@
         </w:rPr>
         <w:t>2016;4(1)</w:t>
       </w:r>
-      <w:ins w:id="250" w:author="Krishnan, Ganesh [STAT]" w:date="2018-09-20T15:51:00Z">
+      <w:ins w:id="304" w:author="Krishnan, Ganesh [STAT]" w:date="2018-09-20T15:51:00Z">
         <w:r>
           <w:rPr>
             <w:w w:val="105"/>
@@ -26375,9 +26917,7 @@
           </w:rPr>
           <w:t>:</w:t>
         </w:r>
-        <w:bookmarkStart w:id="251" w:name="_GoBack"/>
-        <w:bookmarkEnd w:id="251"/>
-        <w:del w:id="252" w:author="Heike Hofmann" w:date="2018-09-21T15:49:00Z">
+        <w:del w:id="305" w:author="Heike Hofmann" w:date="2018-09-21T15:49:00Z">
           <w:r>
             <w:rPr>
               <w:w w:val="105"/>
@@ -26394,7 +26934,7 @@
           <w:t>013002</w:t>
         </w:r>
       </w:ins>
-      <w:del w:id="253" w:author="Krishnan, Ganesh [STAT]" w:date="2018-09-20T15:51:00Z">
+      <w:del w:id="306" w:author="Krishnan, Ganesh [STAT]" w:date="2018-09-20T15:51:00Z">
         <w:r>
           <w:rPr>
             <w:w w:val="105"/>
@@ -26418,8 +26958,8 @@
         <w:ind w:right="1532" w:hanging="377"/>
         <w:jc w:val="both"/>
       </w:pPr>
-      <w:bookmarkStart w:id="254" w:name="_bookmark11"/>
-      <w:bookmarkEnd w:id="254"/>
+      <w:bookmarkStart w:id="307" w:name="_bookmark11"/>
+      <w:bookmarkEnd w:id="307"/>
       <w:proofErr w:type="spellStart"/>
       <w:r>
         <w:rPr>
@@ -26542,8 +27082,8 @@
           <w:sz w:val="24"/>
         </w:rPr>
       </w:pPr>
-      <w:bookmarkStart w:id="255" w:name="_bookmark12"/>
-      <w:bookmarkEnd w:id="255"/>
+      <w:bookmarkStart w:id="308" w:name="_bookmark12"/>
+      <w:bookmarkEnd w:id="308"/>
       <w:proofErr w:type="spellStart"/>
       <w:r>
         <w:rPr>
@@ -26919,7 +27459,7 @@
         </w:rPr>
         <w:t xml:space="preserve"> </w:t>
       </w:r>
-      <w:del w:id="256" w:author="Heike Hofmann" w:date="2018-09-21T15:46:00Z">
+      <w:del w:id="309" w:author="Heike Hofmann" w:date="2018-09-21T15:46:00Z">
         <w:r>
           <w:rPr>
             <w:w w:val="115"/>
@@ -26943,7 +27483,7 @@
           <w:delText>of</w:delText>
         </w:r>
       </w:del>
-      <w:ins w:id="257" w:author="Heike Hofmann" w:date="2018-09-21T15:46:00Z">
+      <w:ins w:id="310" w:author="Heike Hofmann" w:date="2018-09-21T15:46:00Z">
         <w:r>
           <w:rPr>
             <w:w w:val="115"/>
@@ -26985,7 +27525,7 @@
         <w:t>Sci</w:t>
       </w:r>
       <w:proofErr w:type="spellEnd"/>
-      <w:del w:id="258" w:author="Heike Hofmann" w:date="2018-09-21T15:46:00Z">
+      <w:del w:id="311" w:author="Heike Hofmann" w:date="2018-09-21T15:46:00Z">
         <w:r>
           <w:rPr>
             <w:w w:val="115"/>
@@ -27033,7 +27573,7 @@
         </w:rPr>
         <w:t xml:space="preserve"> </w:t>
       </w:r>
-      <w:del w:id="259" w:author="Krishnan, Ganesh [STAT]" w:date="2018-09-20T15:37:00Z">
+      <w:del w:id="312" w:author="Krishnan, Ganesh [STAT]" w:date="2018-09-20T15:37:00Z">
         <w:r>
           <w:rPr>
             <w:color w:val="0000FF"/>
@@ -27140,8 +27680,8 @@
           <w:sz w:val="24"/>
         </w:rPr>
       </w:pPr>
-      <w:bookmarkStart w:id="260" w:name="_bookmark13"/>
-      <w:bookmarkEnd w:id="260"/>
+      <w:bookmarkStart w:id="313" w:name="_bookmark13"/>
+      <w:bookmarkEnd w:id="313"/>
       <w:r>
         <w:rPr>
           <w:sz w:val="24"/>
@@ -27174,7 +27714,7 @@
         </w:rPr>
         <w:t xml:space="preserve">and Groove Pliers. </w:t>
       </w:r>
-      <w:del w:id="261" w:author="Heike Hofmann" w:date="2018-09-21T15:46:00Z">
+      <w:del w:id="314" w:author="Heike Hofmann" w:date="2018-09-21T15:46:00Z">
         <w:r>
           <w:rPr>
             <w:sz w:val="24"/>
@@ -27182,7 +27722,7 @@
           <w:delText xml:space="preserve">Journal of </w:delText>
         </w:r>
       </w:del>
-      <w:ins w:id="262" w:author="Heike Hofmann" w:date="2018-09-21T15:46:00Z">
+      <w:ins w:id="315" w:author="Heike Hofmann" w:date="2018-09-21T15:46:00Z">
         <w:r>
           <w:rPr>
             <w:sz w:val="24"/>
@@ -27205,7 +27745,7 @@
         <w:t>Sci</w:t>
       </w:r>
       <w:proofErr w:type="spellEnd"/>
-      <w:del w:id="263" w:author="Heike Hofmann" w:date="2018-09-21T15:46:00Z">
+      <w:del w:id="316" w:author="Heike Hofmann" w:date="2018-09-21T15:46:00Z">
         <w:r>
           <w:rPr>
             <w:sz w:val="24"/>
@@ -27258,8 +27798,8 @@
           <w:sz w:val="24"/>
         </w:rPr>
       </w:pPr>
-      <w:bookmarkStart w:id="264" w:name="_bookmark14"/>
-      <w:bookmarkEnd w:id="264"/>
+      <w:bookmarkStart w:id="317" w:name="_bookmark14"/>
+      <w:bookmarkEnd w:id="317"/>
       <w:r>
         <w:rPr>
           <w:w w:val="105"/>
@@ -27419,8 +27959,8 @@
           </wp:anchor>
         </w:drawing>
       </w:r>
-      <w:bookmarkStart w:id="265" w:name="_bookmark15"/>
-      <w:bookmarkEnd w:id="265"/>
+      <w:bookmarkStart w:id="318" w:name="_bookmark15"/>
+      <w:bookmarkEnd w:id="318"/>
       <w:r>
         <w:rPr>
           <w:w w:val="105"/>
@@ -27462,8 +28002,8 @@
           <w:sz w:val="24"/>
         </w:rPr>
       </w:pPr>
-      <w:bookmarkStart w:id="266" w:name="_bookmark16"/>
-      <w:bookmarkEnd w:id="266"/>
+      <w:bookmarkStart w:id="319" w:name="_bookmark16"/>
+      <w:bookmarkEnd w:id="319"/>
       <w:r>
         <w:rPr>
           <w:w w:val="105"/>
@@ -27512,7 +28052,7 @@
         </w:rPr>
         <w:t xml:space="preserve">TV, Zhou J. NIST bullet signature measurement system for RM (Reference Material) 8240 standard bullets. </w:t>
       </w:r>
-      <w:ins w:id="267" w:author="Heike Hofmann" w:date="2018-09-21T15:46:00Z">
+      <w:ins w:id="320" w:author="Heike Hofmann" w:date="2018-09-21T15:46:00Z">
         <w:r>
           <w:rPr>
             <w:sz w:val="24"/>
@@ -27535,7 +28075,7 @@
         </w:r>
       </w:ins>
       <w:proofErr w:type="spellEnd"/>
-      <w:del w:id="268" w:author="Heike Hofmann" w:date="2018-09-21T15:46:00Z">
+      <w:del w:id="321" w:author="Heike Hofmann" w:date="2018-09-21T15:46:00Z">
         <w:r>
           <w:rPr>
             <w:w w:val="105"/>
@@ -27608,8 +28148,8 @@
           <w:sz w:val="24"/>
         </w:rPr>
       </w:pPr>
-      <w:bookmarkStart w:id="269" w:name="_bookmark17"/>
-      <w:bookmarkEnd w:id="269"/>
+      <w:bookmarkStart w:id="322" w:name="_bookmark17"/>
+      <w:bookmarkEnd w:id="322"/>
       <w:r>
         <w:rPr>
           <w:w w:val="105"/>
@@ -27641,7 +28181,7 @@
         </w:rPr>
         <w:t xml:space="preserve"> </w:t>
       </w:r>
-      <w:del w:id="270" w:author="Krishnan, Ganesh [STAT]" w:date="2018-09-20T15:37:00Z">
+      <w:del w:id="323" w:author="Krishnan, Ganesh [STAT]" w:date="2018-09-20T15:37:00Z">
         <w:r>
           <w:rPr>
             <w:color w:val="0000FF"/>
@@ -27708,8 +28248,8 @@
           <w:sz w:val="24"/>
         </w:rPr>
       </w:pPr>
-      <w:bookmarkStart w:id="271" w:name="_bookmark18"/>
-      <w:bookmarkEnd w:id="271"/>
+      <w:bookmarkStart w:id="324" w:name="_bookmark18"/>
+      <w:bookmarkEnd w:id="324"/>
       <w:r>
         <w:rPr>
           <w:spacing w:val="-3"/>
@@ -27767,7 +28307,7 @@
         <w:t>Sci</w:t>
       </w:r>
       <w:proofErr w:type="spellEnd"/>
-      <w:del w:id="272" w:author="Heike Hofmann" w:date="2018-09-21T15:46:00Z">
+      <w:del w:id="325" w:author="Heike Hofmann" w:date="2018-09-21T15:46:00Z">
         <w:r>
           <w:rPr>
             <w:w w:val="105"/>
@@ -27792,7 +28332,7 @@
         <w:t>Int</w:t>
       </w:r>
       <w:proofErr w:type="spellEnd"/>
-      <w:del w:id="273" w:author="Heike Hofmann" w:date="2018-09-21T15:46:00Z">
+      <w:del w:id="326" w:author="Heike Hofmann" w:date="2018-09-21T15:46:00Z">
         <w:r>
           <w:rPr>
             <w:w w:val="105"/>
@@ -27850,8 +28390,8 @@
           <w:sz w:val="24"/>
         </w:rPr>
       </w:pPr>
-      <w:bookmarkStart w:id="274" w:name="_bookmark19"/>
-      <w:bookmarkEnd w:id="274"/>
+      <w:bookmarkStart w:id="327" w:name="_bookmark19"/>
+      <w:bookmarkEnd w:id="327"/>
       <w:proofErr w:type="spellStart"/>
       <w:r>
         <w:rPr>
@@ -27907,7 +28447,7 @@
         </w:rPr>
         <w:t xml:space="preserve">2011;271(3-4). </w:t>
       </w:r>
-      <w:del w:id="275" w:author="Krishnan, Ganesh [STAT]" w:date="2018-09-20T15:37:00Z">
+      <w:del w:id="328" w:author="Krishnan, Ganesh [STAT]" w:date="2018-09-20T15:37:00Z">
         <w:r>
           <w:rPr>
             <w:color w:val="0000FF"/>
@@ -28085,10 +28625,10 @@
         <w:ind w:right="1535" w:hanging="494"/>
         <w:jc w:val="both"/>
         <w:rPr>
-          <w:del w:id="276" w:author="Krishnan, Ganesh [STAT]" w:date="2018-09-20T15:38:00Z"/>
-          <w:sz w:val="24"/>
-        </w:rPr>
-        <w:pPrChange w:id="277" w:author="Krishnan, Ganesh [STAT]" w:date="2018-09-20T15:38:00Z">
+          <w:del w:id="329" w:author="Krishnan, Ganesh [STAT]" w:date="2018-09-20T15:38:00Z"/>
+          <w:sz w:val="24"/>
+        </w:rPr>
+        <w:pPrChange w:id="330" w:author="Krishnan, Ganesh [STAT]" w:date="2018-09-20T15:38:00Z">
           <w:pPr>
             <w:pStyle w:val="ListParagraph"/>
             <w:numPr>
@@ -28104,14 +28644,14 @@
           </w:pPr>
         </w:pPrChange>
       </w:pPr>
-      <w:bookmarkStart w:id="278" w:name="_bookmark20"/>
-      <w:bookmarkStart w:id="279" w:name="_bookmark21"/>
-      <w:bookmarkEnd w:id="278"/>
-      <w:bookmarkEnd w:id="279"/>
-      <w:r>
-        <w:rPr>
-          <w:sz w:val="24"/>
-          <w:rPrChange w:id="280" w:author="Krishnan, Ganesh [STAT]" w:date="2018-09-20T15:38:00Z">
+      <w:bookmarkStart w:id="331" w:name="_bookmark20"/>
+      <w:bookmarkStart w:id="332" w:name="_bookmark21"/>
+      <w:bookmarkEnd w:id="331"/>
+      <w:bookmarkEnd w:id="332"/>
+      <w:r>
+        <w:rPr>
+          <w:sz w:val="24"/>
+          <w:rPrChange w:id="333" w:author="Krishnan, Ganesh [STAT]" w:date="2018-09-20T15:38:00Z">
             <w:rPr>
               <w:w w:val="115"/>
               <w:sz w:val="24"/>
@@ -28125,7 +28665,7 @@
       <w:r>
         <w:rPr>
           <w:sz w:val="24"/>
-          <w:rPrChange w:id="281" w:author="Krishnan, Ganesh [STAT]" w:date="2018-09-20T15:38:00Z">
+          <w:rPrChange w:id="334" w:author="Krishnan, Ganesh [STAT]" w:date="2018-09-20T15:38:00Z">
             <w:rPr>
               <w:w w:val="115"/>
               <w:sz w:val="24"/>
@@ -28138,7 +28678,7 @@
       <w:r>
         <w:rPr>
           <w:sz w:val="24"/>
-          <w:rPrChange w:id="282" w:author="Krishnan, Ganesh [STAT]" w:date="2018-09-20T15:38:00Z">
+          <w:rPrChange w:id="335" w:author="Krishnan, Ganesh [STAT]" w:date="2018-09-20T15:38:00Z">
             <w:rPr>
               <w:w w:val="115"/>
               <w:sz w:val="24"/>
@@ -28147,7 +28687,7 @@
         </w:rPr>
         <w:t xml:space="preserve"> Research Database (NBTRB); 2016. </w:t>
       </w:r>
-      <w:ins w:id="283" w:author="Krishnan, Ganesh [STAT]" w:date="2018-09-20T15:38:00Z">
+      <w:ins w:id="336" w:author="Krishnan, Ganesh [STAT]" w:date="2018-09-20T15:38:00Z">
         <w:r>
           <w:rPr>
             <w:sz w:val="24"/>
@@ -28198,11 +28738,11 @@
           <w:t xml:space="preserve"> </w:t>
         </w:r>
       </w:ins>
-      <w:del w:id="284" w:author="Krishnan, Ganesh [STAT]" w:date="2018-09-20T15:38:00Z">
+      <w:del w:id="337" w:author="Krishnan, Ganesh [STAT]" w:date="2018-09-20T15:38:00Z">
         <w:r>
           <w:rPr>
             <w:sz w:val="24"/>
-            <w:rPrChange w:id="285" w:author="Krishnan, Ganesh [STAT]" w:date="2018-09-20T15:38:00Z">
+            <w:rPrChange w:id="338" w:author="Krishnan, Ganesh [STAT]" w:date="2018-09-20T15:38:00Z">
               <w:rPr>
                 <w:color w:val="0000FF"/>
                 <w:w w:val="115"/>
@@ -28215,7 +28755,7 @@
         <w:r>
           <w:rPr>
             <w:sz w:val="24"/>
-            <w:rPrChange w:id="286" w:author="Krishnan, Ganesh [STAT]" w:date="2018-09-20T15:38:00Z">
+            <w:rPrChange w:id="339" w:author="Krishnan, Ganesh [STAT]" w:date="2018-09-20T15:38:00Z">
               <w:rPr>
                 <w:color w:val="0000FF"/>
                 <w:w w:val="115"/>
@@ -28228,7 +28768,7 @@
         <w:r>
           <w:rPr>
             <w:sz w:val="24"/>
-            <w:rPrChange w:id="287" w:author="Krishnan, Ganesh [STAT]" w:date="2018-09-20T15:38:00Z">
+            <w:rPrChange w:id="340" w:author="Krishnan, Ganesh [STAT]" w:date="2018-09-20T15:38:00Z">
               <w:rPr>
                 <w:color w:val="0000FF"/>
                 <w:w w:val="115"/>
@@ -28241,7 +28781,7 @@
         <w:r>
           <w:rPr>
             <w:sz w:val="24"/>
-            <w:rPrChange w:id="288" w:author="Krishnan, Ganesh [STAT]" w:date="2018-09-20T15:38:00Z">
+            <w:rPrChange w:id="341" w:author="Krishnan, Ganesh [STAT]" w:date="2018-09-20T15:38:00Z">
               <w:rPr>
                 <w:color w:val="0000FF"/>
                 <w:w w:val="115"/>
@@ -28254,7 +28794,7 @@
         <w:r>
           <w:rPr>
             <w:sz w:val="24"/>
-            <w:rPrChange w:id="289" w:author="Krishnan, Ganesh [STAT]" w:date="2018-09-20T15:38:00Z">
+            <w:rPrChange w:id="342" w:author="Krishnan, Ganesh [STAT]" w:date="2018-09-20T15:38:00Z">
               <w:rPr>
                 <w:color w:val="0000FF"/>
                 <w:w w:val="115"/>
@@ -28279,7 +28819,7 @@
         <w:spacing w:before="0" w:line="364" w:lineRule="auto"/>
         <w:ind w:right="1535" w:hanging="494"/>
         <w:jc w:val="both"/>
-        <w:pPrChange w:id="290" w:author="Krishnan, Ganesh [STAT]" w:date="2018-09-20T15:38:00Z">
+        <w:pPrChange w:id="343" w:author="Krishnan, Ganesh [STAT]" w:date="2018-09-20T15:38:00Z">
           <w:pPr>
             <w:pStyle w:val="BodyText"/>
             <w:spacing w:before="143"/>
@@ -28287,11 +28827,11 @@
           </w:pPr>
         </w:pPrChange>
       </w:pPr>
-      <w:del w:id="291" w:author="Krishnan, Ganesh [STAT]" w:date="2018-09-20T15:38:00Z">
+      <w:del w:id="344" w:author="Krishnan, Ganesh [STAT]" w:date="2018-09-20T15:38:00Z">
         <w:r>
           <w:rPr>
             <w:sz w:val="24"/>
-            <w:rPrChange w:id="292" w:author="Krishnan, Ganesh [STAT]" w:date="2018-09-20T15:38:00Z">
+            <w:rPrChange w:id="345" w:author="Krishnan, Ganesh [STAT]" w:date="2018-09-20T15:38:00Z">
               <w:rPr>
                 <w:w w:val="110"/>
               </w:rPr>
@@ -28302,7 +28842,7 @@
         <w:r>
           <w:rPr>
             <w:sz w:val="24"/>
-            <w:rPrChange w:id="293" w:author="Krishnan, Ganesh [STAT]" w:date="2018-09-20T15:38:00Z">
+            <w:rPrChange w:id="346" w:author="Krishnan, Ganesh [STAT]" w:date="2018-09-20T15:38:00Z">
               <w:rPr>
                 <w:w w:val="110"/>
               </w:rPr>
@@ -28313,7 +28853,7 @@
         <w:r>
           <w:rPr>
             <w:sz w:val="24"/>
-            <w:rPrChange w:id="294" w:author="Krishnan, Ganesh [STAT]" w:date="2018-09-20T15:38:00Z">
+            <w:rPrChange w:id="347" w:author="Krishnan, Ganesh [STAT]" w:date="2018-09-20T15:38:00Z">
               <w:rPr>
                 <w:w w:val="110"/>
               </w:rPr>
@@ -28324,7 +28864,7 @@
         <w:r>
           <w:rPr>
             <w:sz w:val="24"/>
-            <w:rPrChange w:id="295" w:author="Krishnan, Ganesh [STAT]" w:date="2018-09-20T15:38:00Z">
+            <w:rPrChange w:id="348" w:author="Krishnan, Ganesh [STAT]" w:date="2018-09-20T15:38:00Z">
               <w:rPr>
                 <w:w w:val="110"/>
               </w:rPr>
@@ -28335,7 +28875,7 @@
         <w:r>
           <w:rPr>
             <w:sz w:val="24"/>
-            <w:rPrChange w:id="296" w:author="Krishnan, Ganesh [STAT]" w:date="2018-09-20T15:38:00Z">
+            <w:rPrChange w:id="349" w:author="Krishnan, Ganesh [STAT]" w:date="2018-09-20T15:38:00Z">
               <w:rPr>
                 <w:w w:val="110"/>
               </w:rPr>
@@ -28347,7 +28887,7 @@
       <w:r>
         <w:rPr>
           <w:sz w:val="24"/>
-          <w:rPrChange w:id="297" w:author="Krishnan, Ganesh [STAT]" w:date="2018-09-20T15:38:00Z">
+          <w:rPrChange w:id="350" w:author="Krishnan, Ganesh [STAT]" w:date="2018-09-20T15:38:00Z">
             <w:rPr>
               <w:w w:val="110"/>
             </w:rPr>
@@ -28359,7 +28899,7 @@
       <w:r>
         <w:rPr>
           <w:sz w:val="24"/>
-          <w:rPrChange w:id="298" w:author="Krishnan, Ganesh [STAT]" w:date="2018-09-20T15:38:00Z">
+          <w:rPrChange w:id="351" w:author="Krishnan, Ganesh [STAT]" w:date="2018-09-20T15:38:00Z">
             <w:rPr>
               <w:w w:val="110"/>
             </w:rPr>
@@ -28371,7 +28911,7 @@
       <w:r>
         <w:rPr>
           <w:sz w:val="24"/>
-          <w:rPrChange w:id="299" w:author="Krishnan, Ganesh [STAT]" w:date="2018-09-20T15:38:00Z">
+          <w:rPrChange w:id="352" w:author="Krishnan, Ganesh [STAT]" w:date="2018-09-20T15:38:00Z">
             <w:rPr>
               <w:w w:val="110"/>
             </w:rPr>
@@ -28406,15 +28946,15 @@
           <w:sz w:val="24"/>
         </w:rPr>
       </w:pPr>
-      <w:bookmarkStart w:id="300" w:name="_bookmark22"/>
-      <w:bookmarkEnd w:id="300"/>
+      <w:bookmarkStart w:id="353" w:name="_bookmark22"/>
+      <w:bookmarkEnd w:id="353"/>
       <w:r>
         <w:rPr>
           <w:sz w:val="24"/>
         </w:rPr>
         <w:t xml:space="preserve">Cleveland WS. Robust locally weighted regression and smoothing scatterplots.  </w:t>
       </w:r>
-      <w:del w:id="301" w:author="Heike Hofmann" w:date="2018-09-21T15:47:00Z">
+      <w:del w:id="354" w:author="Heike Hofmann" w:date="2018-09-21T15:47:00Z">
         <w:r>
           <w:rPr>
             <w:sz w:val="24"/>
@@ -28474,7 +29014,7 @@
           <w:delText>Association</w:delText>
         </w:r>
       </w:del>
-      <w:ins w:id="302" w:author="Heike Hofmann" w:date="2018-09-21T15:47:00Z">
+      <w:ins w:id="355" w:author="Heike Hofmann" w:date="2018-09-21T15:47:00Z">
         <w:r>
           <w:rPr>
             <w:sz w:val="24"/>
@@ -28527,8 +29067,8 @@
           <w:sz w:val="24"/>
         </w:rPr>
       </w:pPr>
-      <w:bookmarkStart w:id="303" w:name="_bookmark23"/>
-      <w:bookmarkEnd w:id="303"/>
+      <w:bookmarkStart w:id="356" w:name="_bookmark23"/>
+      <w:bookmarkEnd w:id="356"/>
       <w:r>
         <w:rPr>
           <w:w w:val="105"/>
@@ -28551,7 +29091,7 @@
         </w:rPr>
         <w:t>R: A Language and Environment for Statistical Computing. Vienna, Austria; 2018.</w:t>
       </w:r>
-      <w:del w:id="304" w:author="Krishnan, Ganesh [STAT]" w:date="2018-09-20T15:45:00Z">
+      <w:del w:id="357" w:author="Krishnan, Ganesh [STAT]" w:date="2018-09-20T15:45:00Z">
         <w:r>
           <w:rPr>
             <w:spacing w:val="12"/>
@@ -28601,7 +29141,7 @@
           <w:fldChar w:fldCharType="end"/>
         </w:r>
       </w:del>
-      <w:ins w:id="305" w:author="Krishnan, Ganesh [STAT]" w:date="2018-09-20T15:45:00Z">
+      <w:ins w:id="358" w:author="Krishnan, Ganesh [STAT]" w:date="2018-09-20T15:45:00Z">
         <w:r>
           <w:t xml:space="preserve"> </w:t>
         </w:r>
@@ -28697,8 +29237,8 @@
           <w:sz w:val="24"/>
         </w:rPr>
       </w:pPr>
-      <w:bookmarkStart w:id="306" w:name="_bookmark24"/>
-      <w:bookmarkEnd w:id="306"/>
+      <w:bookmarkStart w:id="359" w:name="_bookmark24"/>
+      <w:bookmarkEnd w:id="359"/>
       <w:proofErr w:type="spellStart"/>
       <w:r>
         <w:rPr>
@@ -28882,7 +29422,7 @@
         </w:rPr>
         <w:t xml:space="preserve">0.0.1. </w:t>
       </w:r>
-      <w:del w:id="307" w:author="Krishnan, Ganesh [STAT]" w:date="2018-09-20T15:45:00Z">
+      <w:del w:id="360" w:author="Krishnan, Ganesh [STAT]" w:date="2018-09-20T15:45:00Z">
         <w:r>
           <w:rPr>
             <w:color w:val="0000FF"/>
@@ -28919,7 +29459,7 @@
           <w:fldChar w:fldCharType="end"/>
         </w:r>
       </w:del>
-      <w:ins w:id="308" w:author="Krishnan, Ganesh [STAT]" w:date="2018-09-20T15:45:00Z">
+      <w:ins w:id="361" w:author="Krishnan, Ganesh [STAT]" w:date="2018-09-20T15:45:00Z">
         <w:r>
           <w:rPr>
             <w:color w:val="0000FF"/>
@@ -29057,8 +29597,8 @@
           </wp:anchor>
         </w:drawing>
       </w:r>
-      <w:bookmarkStart w:id="309" w:name="_bookmark25"/>
-      <w:bookmarkEnd w:id="309"/>
+      <w:bookmarkStart w:id="362" w:name="_bookmark25"/>
+      <w:bookmarkEnd w:id="362"/>
       <w:r>
         <w:rPr>
           <w:w w:val="105"/>
@@ -29113,7 +29653,7 @@
         </w:rPr>
         <w:t>(3):837–845</w:t>
       </w:r>
-      <w:del w:id="310" w:author="Krishnan, Ganesh [STAT]" w:date="2018-09-20T15:44:00Z">
+      <w:del w:id="363" w:author="Krishnan, Ganesh [STAT]" w:date="2018-09-20T15:44:00Z">
         <w:r>
           <w:rPr>
             <w:w w:val="105"/>
@@ -29195,8 +29735,8 @@
           <w:sz w:val="24"/>
         </w:rPr>
       </w:pPr>
-      <w:bookmarkStart w:id="311" w:name="_bookmark26"/>
-      <w:bookmarkEnd w:id="311"/>
+      <w:bookmarkStart w:id="364" w:name="_bookmark26"/>
+      <w:bookmarkEnd w:id="364"/>
       <w:r>
         <w:rPr>
           <w:spacing w:val="-3"/>
@@ -29449,7 +29989,7 @@
         </w:rPr>
         <w:t xml:space="preserve">Measurements and Correlations. </w:t>
       </w:r>
-      <w:ins w:id="312" w:author="Heike Hofmann" w:date="2018-09-21T15:47:00Z">
+      <w:ins w:id="365" w:author="Heike Hofmann" w:date="2018-09-21T15:47:00Z">
         <w:r>
           <w:rPr>
             <w:sz w:val="24"/>
@@ -29479,7 +30019,7 @@
           <w:t xml:space="preserve"> </w:t>
         </w:r>
       </w:ins>
-      <w:del w:id="313" w:author="Heike Hofmann" w:date="2018-09-21T15:47:00Z">
+      <w:del w:id="366" w:author="Heike Hofmann" w:date="2018-09-21T15:47:00Z">
         <w:r>
           <w:rPr>
             <w:w w:val="105"/>
@@ -37535,7 +38075,7 @@
 
 <file path=word/comments.xml><?xml version="1.0" encoding="utf-8"?>
 <w:comments xmlns:wpc="http://schemas.microsoft.com/office/word/2010/wordprocessingCanvas" xmlns:mo="http://schemas.microsoft.com/office/mac/office/2008/main" xmlns:mc="http://schemas.openxmlformats.org/markup-compatibility/2006" xmlns:mv="urn:schemas-microsoft-com:mac:vml" xmlns:o="urn:schemas-microsoft-com:office:office" xmlns:r="http://schemas.openxmlformats.org/officeDocument/2006/relationships" xmlns:m="http://schemas.openxmlformats.org/officeDocument/2006/math" xmlns:v="urn:schemas-microsoft-com:vml" xmlns:wp14="http://schemas.microsoft.com/office/word/2010/wordprocessingDrawing" xmlns:wp="http://schemas.openxmlformats.org/drawingml/2006/wordprocessingDrawing" xmlns:w10="urn:schemas-microsoft-com:office:word" xmlns:w="http://schemas.openxmlformats.org/wordprocessingml/2006/main" xmlns:w14="http://schemas.microsoft.com/office/word/2010/wordml" xmlns:wpg="http://schemas.microsoft.com/office/word/2010/wordprocessingGroup" xmlns:wpi="http://schemas.microsoft.com/office/word/2010/wordprocessingInk" xmlns:wne="http://schemas.microsoft.com/office/word/2006/wordml" xmlns:wps="http://schemas.microsoft.com/office/word/2010/wordprocessingShape" mc:Ignorable="w14 wp14 mv">
-  <w:comment w:id="8" w:author="Krishnan, Ganesh [STAT]" w:date="2018-09-20T13:09:00Z" w:initials="KG[">
+  <w:comment w:id="17" w:author="Krishnan, Ganesh [STAT]" w:date="2018-09-20T13:09:00Z" w:initials="KG[">
     <w:p>
       <w:pPr>
         <w:pStyle w:val="CommentText"/>
@@ -37551,7 +38091,7 @@
       </w:r>
     </w:p>
   </w:comment>
-  <w:comment w:id="35" w:author="Krishnan, Ganesh [STAT]" w:date="2018-09-20T13:40:00Z" w:initials="KG[">
+  <w:comment w:id="45" w:author="Krishnan, Ganesh [STAT]" w:date="2018-09-20T13:40:00Z" w:initials="KG[">
     <w:p>
       <w:pPr>
         <w:pStyle w:val="CommentText"/>
@@ -37575,7 +38115,7 @@
       </w:r>
     </w:p>
   </w:comment>
-  <w:comment w:id="42" w:author="Krishnan, Ganesh [STAT]" w:date="2018-09-20T13:37:00Z" w:initials="KG[">
+  <w:comment w:id="80" w:author="Krishnan, Ganesh [STAT]" w:date="2018-09-20T13:37:00Z" w:initials="KG[">
     <w:p>
       <w:pPr>
         <w:pStyle w:val="CommentText"/>
@@ -37591,7 +38131,7 @@
       </w:r>
     </w:p>
   </w:comment>
-  <w:comment w:id="109" w:author="Krishnan, Ganesh [STAT]" w:date="2018-09-20T16:10:00Z" w:initials="KG[">
+  <w:comment w:id="163" w:author="Krishnan, Ganesh [STAT]" w:date="2018-09-20T16:10:00Z" w:initials="KG[">
     <w:p>
       <w:pPr>
         <w:pStyle w:val="CommentText"/>
@@ -39101,7 +39641,7 @@
 </file>
 
 <file path=customXml/itemProps1.xml><?xml version="1.0" encoding="utf-8"?>
-<ds:datastoreItem xmlns:ds="http://schemas.openxmlformats.org/officeDocument/2006/customXml" ds:itemID="{000C9C75-5522-7849-8D35-B652C357CECD}">
+<ds:datastoreItem xmlns:ds="http://schemas.openxmlformats.org/officeDocument/2006/customXml" ds:itemID="{964CCFE9-E816-7947-8234-3B1A6D1E4CFA}">
   <ds:schemaRefs>
     <ds:schemaRef ds:uri="http://schemas.openxmlformats.org/officeDocument/2006/bibliography"/>
   </ds:schemaRefs>

</xml_diff>